<commit_message>
Add test cases, using 等价类
</commit_message>
<xml_diff>
--- a/测试报告.docx
+++ b/测试报告.docx
@@ -14,7 +14,21 @@
         <w:rPr>
           <w:rFonts w:ascii="Arial" w:hAnsi="Arial" w:hint="eastAsia"/>
         </w:rPr>
-        <w:t>蛙蛙工具——时间戳转换工具</w:t>
+        <w:t>蛙</w:t>
+      </w:r>
+      <w:proofErr w:type="gramStart"/>
+      <w:r>
+        <w:rPr>
+          <w:rFonts w:ascii="Arial" w:hAnsi="Arial" w:hint="eastAsia"/>
+        </w:rPr>
+        <w:t>蛙</w:t>
+      </w:r>
+      <w:proofErr w:type="gramEnd"/>
+      <w:r>
+        <w:rPr>
+          <w:rFonts w:ascii="Arial" w:hAnsi="Arial" w:hint="eastAsia"/>
+        </w:rPr>
+        <w:t>工具——时间戳转换工具</w:t>
       </w:r>
     </w:p>
     <w:p>
@@ -1773,6 +1787,7 @@
         </w:rPr>
       </w:pPr>
       <w:bookmarkStart w:id="1" w:name="_Toc393891299"/>
+      <w:proofErr w:type="spellStart"/>
       <w:r>
         <w:rPr>
           <w:rFonts w:hint="eastAsia"/>
@@ -1782,6 +1797,7 @@
         <w:t>目的</w:t>
       </w:r>
       <w:bookmarkEnd w:id="1"/>
+      <w:proofErr w:type="spellEnd"/>
     </w:p>
     <w:p>
       <w:pPr>
@@ -1825,7 +1841,28 @@
           <w:rFonts w:ascii="Times New Roman" w:hint="eastAsia"/>
           <w:snapToGrid/>
         </w:rPr>
-        <w:t>）黑盒测试后的作业。目的是使用课程中学习到的边界值测试、等价类测试、决策表测试等方法</w:t>
+        <w:t>）黑盒测试后的作业。目的是</w:t>
+      </w:r>
+      <w:r>
+        <w:rPr>
+          <w:rFonts w:ascii="Times New Roman" w:hint="eastAsia"/>
+          <w:snapToGrid/>
+        </w:rPr>
+        <w:t>在实践中使用</w:t>
+      </w:r>
+      <w:r>
+        <w:rPr>
+          <w:rFonts w:ascii="Times New Roman" w:hint="eastAsia"/>
+          <w:snapToGrid/>
+        </w:rPr>
+        <w:t>课程中学习到的边界值测试、等价类测试、决策表测试等方法</w:t>
+      </w:r>
+      <w:r>
+        <w:rPr>
+          <w:rFonts w:ascii="Times New Roman" w:hint="eastAsia"/>
+          <w:snapToGrid/>
+        </w:rPr>
+        <w:t>以提高对软件测试方法的认识，从而提高软件测试技巧。</w:t>
       </w:r>
     </w:p>
     <w:p>
@@ -1837,6 +1874,7 @@
         </w:rPr>
       </w:pPr>
       <w:bookmarkStart w:id="2" w:name="_Toc393891300"/>
+      <w:proofErr w:type="spellStart"/>
       <w:r>
         <w:rPr>
           <w:rFonts w:hint="eastAsia"/>
@@ -1846,6 +1884,7 @@
         <w:t>范围</w:t>
       </w:r>
       <w:bookmarkEnd w:id="2"/>
+      <w:proofErr w:type="spellEnd"/>
     </w:p>
     <w:p>
       <w:pPr>
@@ -1861,21 +1900,40 @@
           <w:rFonts w:ascii="Times New Roman" w:hint="eastAsia"/>
           <w:snapToGrid/>
         </w:rPr>
-        <w:t>此测试报告</w:t>
-      </w:r>
+        <w:t>此测试报告主要针对蛙</w:t>
+      </w:r>
+      <w:proofErr w:type="gramStart"/>
       <w:r>
         <w:rPr>
           <w:rFonts w:ascii="Times New Roman" w:hint="eastAsia"/>
           <w:snapToGrid/>
         </w:rPr>
-        <w:t>撰写于</w:t>
-      </w:r>
+        <w:t>蛙</w:t>
+      </w:r>
+      <w:proofErr w:type="gramEnd"/>
       <w:r>
         <w:rPr>
           <w:rFonts w:ascii="Times New Roman" w:hint="eastAsia"/>
           <w:snapToGrid/>
         </w:rPr>
-        <w:t>迭代一功能完成之后，测试范围包含迭代一的功能测试，包括登录，用户信息更改，注册。此测试报告基于测试完成之后，对测试中使用的方法、测试的有效程度进行总结</w:t>
+        <w:t>工具中的功能进行黑盒测试；</w:t>
+      </w:r>
+    </w:p>
+    <w:p>
+      <w:pPr>
+        <w:spacing w:after="120"/>
+        <w:ind w:left="720"/>
+        <w:rPr>
+          <w:rFonts w:ascii="Times New Roman" w:hint="eastAsia"/>
+          <w:snapToGrid/>
+        </w:rPr>
+      </w:pPr>
+      <w:r>
+        <w:rPr>
+          <w:rFonts w:ascii="Times New Roman" w:hint="eastAsia"/>
+          <w:snapToGrid/>
+        </w:rPr>
+        <w:t>测试中主要使用到的方法包括边界值测试、等价类测试；</w:t>
       </w:r>
     </w:p>
     <w:p>
@@ -1909,14 +1967,39 @@
           <w:rFonts w:ascii="Times New Roman" w:hint="eastAsia"/>
           <w:snapToGrid/>
         </w:rPr>
-        <w:t>即应——</w:t>
-      </w:r>
+        <w:t>蛙</w:t>
+      </w:r>
+      <w:proofErr w:type="gramStart"/>
       <w:r>
         <w:rPr>
           <w:rFonts w:ascii="Times New Roman" w:hint="eastAsia"/>
           <w:snapToGrid/>
         </w:rPr>
-        <w:t>即应匹配信息发布平台</w:t>
+        <w:t>蛙</w:t>
+      </w:r>
+      <w:proofErr w:type="gramEnd"/>
+      <w:r>
+        <w:rPr>
+          <w:rFonts w:ascii="Times New Roman" w:hint="eastAsia"/>
+          <w:snapToGrid/>
+        </w:rPr>
+        <w:t>：蛙</w:t>
+      </w:r>
+      <w:proofErr w:type="gramStart"/>
+      <w:r>
+        <w:rPr>
+          <w:rFonts w:ascii="Times New Roman" w:hint="eastAsia"/>
+          <w:snapToGrid/>
+        </w:rPr>
+        <w:t>蛙</w:t>
+      </w:r>
+      <w:proofErr w:type="gramEnd"/>
+      <w:r>
+        <w:rPr>
+          <w:rFonts w:ascii="Times New Roman" w:hint="eastAsia"/>
+          <w:snapToGrid/>
+        </w:rPr>
+        <w:t>工具——时间戳转换工具</w:t>
       </w:r>
     </w:p>
     <w:p>
@@ -1930,38 +2013,17 @@
       </w:pPr>
       <w:r>
         <w:rPr>
+          <w:rFonts w:ascii="Times New Roman"/>
+          <w:snapToGrid/>
+        </w:rPr>
+        <w:t xml:space="preserve">Timestamp: Unix </w:t>
+      </w:r>
+      <w:r>
+        <w:rPr>
           <w:rFonts w:ascii="Times New Roman" w:hint="eastAsia"/>
           <w:snapToGrid/>
         </w:rPr>
-        <w:t>A</w:t>
-      </w:r>
-      <w:r>
-        <w:rPr>
-          <w:rFonts w:ascii="Times New Roman"/>
-          <w:snapToGrid/>
-        </w:rPr>
-        <w:t xml:space="preserve">uth service </w:t>
-      </w:r>
-      <w:r>
-        <w:rPr>
-          <w:rFonts w:ascii="Times New Roman" w:hint="eastAsia"/>
-          <w:snapToGrid/>
-        </w:rPr>
-        <w:t>——</w:t>
-      </w:r>
-      <w:r>
-        <w:rPr>
-          <w:rFonts w:ascii="Times New Roman"/>
-          <w:snapToGrid/>
-        </w:rPr>
-        <w:t xml:space="preserve"> </w:t>
-      </w:r>
-      <w:r>
-        <w:rPr>
-          <w:rFonts w:ascii="Times New Roman" w:hint="eastAsia"/>
-          <w:snapToGrid/>
-        </w:rPr>
-        <w:t>即应微服务架构中的用于登录、验证的服务</w:t>
+        <w:t>时间戳</w:t>
       </w:r>
     </w:p>
     <w:p>
@@ -1978,28 +2040,30 @@
           <w:rFonts w:ascii="Times New Roman"/>
           <w:snapToGrid/>
         </w:rPr>
-        <w:t xml:space="preserve">User service </w:t>
+        <w:t xml:space="preserve">timestamp: </w:t>
       </w:r>
       <w:r>
         <w:rPr>
           <w:rFonts w:ascii="Times New Roman" w:hint="eastAsia"/>
           <w:snapToGrid/>
         </w:rPr>
-        <w:t>——</w:t>
-      </w:r>
-      <w:r>
-        <w:rPr>
-          <w:rFonts w:ascii="Times New Roman"/>
-          <w:snapToGrid/>
-        </w:rPr>
-        <w:t xml:space="preserve"> </w:t>
-      </w:r>
+        <w:t>蛙</w:t>
+      </w:r>
+      <w:proofErr w:type="gramStart"/>
       <w:r>
         <w:rPr>
           <w:rFonts w:ascii="Times New Roman" w:hint="eastAsia"/>
           <w:snapToGrid/>
         </w:rPr>
-        <w:t>即应微服务架构中用于用户信息的添加、修改、查询、删除的服务</w:t>
+        <w:t>蛙</w:t>
+      </w:r>
+      <w:proofErr w:type="gramEnd"/>
+      <w:r>
+        <w:rPr>
+          <w:rFonts w:ascii="Times New Roman" w:hint="eastAsia"/>
+          <w:snapToGrid/>
+        </w:rPr>
+        <w:t>的主要功能模块</w:t>
       </w:r>
     </w:p>
     <w:p>
@@ -2013,144 +2077,246 @@
       </w:pPr>
       <w:r>
         <w:rPr>
+          <w:rFonts w:ascii="Times New Roman" w:hint="eastAsia"/>
+          <w:snapToGrid/>
+        </w:rPr>
+        <w:t>u</w:t>
+      </w:r>
+      <w:r>
+        <w:rPr>
           <w:rFonts w:ascii="Times New Roman"/>
           <w:snapToGrid/>
         </w:rPr>
-        <w:t xml:space="preserve">Api gateway </w:t>
+        <w:t xml:space="preserve">nix2time: </w:t>
       </w:r>
       <w:r>
         <w:rPr>
           <w:rFonts w:ascii="Times New Roman" w:hint="eastAsia"/>
           <w:snapToGrid/>
         </w:rPr>
-        <w:t>——</w:t>
-      </w:r>
-      <w:r>
-        <w:rPr>
-          <w:rFonts w:ascii="Times New Roman"/>
-          <w:snapToGrid/>
-        </w:rPr>
-        <w:t xml:space="preserve"> </w:t>
-      </w:r>
+        <w:t>蛙</w:t>
+      </w:r>
+      <w:proofErr w:type="gramStart"/>
       <w:r>
         <w:rPr>
           <w:rFonts w:ascii="Times New Roman" w:hint="eastAsia"/>
           <w:snapToGrid/>
         </w:rPr>
-        <w:t>即应微服务架构中用于禁停</w:t>
-      </w:r>
+        <w:t>蛙</w:t>
+      </w:r>
+      <w:proofErr w:type="gramEnd"/>
       <w:r>
         <w:rPr>
           <w:rFonts w:ascii="Times New Roman" w:hint="eastAsia"/>
           <w:snapToGrid/>
         </w:rPr>
-        <w:t>h</w:t>
-      </w:r>
-      <w:r>
-        <w:rPr>
-          <w:rFonts w:ascii="Times New Roman"/>
-          <w:snapToGrid/>
-        </w:rPr>
-        <w:t>ttp</w:t>
+        <w:t>中将时间戳转换为</w:t>
       </w:r>
       <w:r>
         <w:rPr>
           <w:rFonts w:ascii="Times New Roman" w:hint="eastAsia"/>
           <w:snapToGrid/>
         </w:rPr>
-        <w:t>请求，将请求转发，调用其他服务的服务</w:t>
+        <w:t>日期的模块名称</w:t>
       </w:r>
     </w:p>
     <w:p>
       <w:pPr>
-        <w:pStyle w:val="2"/>
-        <w:rPr>
-          <w:snapToGrid/>
-          <w:lang w:eastAsia="en-US"/>
-        </w:rPr>
-      </w:pPr>
-      <w:bookmarkStart w:id="4" w:name="_Toc393891302"/>
-      <w:r>
-        <w:rPr>
-          <w:rFonts w:hint="eastAsia"/>
-          <w:snapToGrid/>
-          <w:lang w:eastAsia="en-US"/>
-        </w:rPr>
-        <w:t>参考资料</w:t>
-      </w:r>
-      <w:bookmarkEnd w:id="4"/>
+        <w:spacing w:after="120"/>
+        <w:ind w:left="720"/>
+        <w:rPr>
+          <w:rFonts w:ascii="Times New Roman"/>
+          <w:snapToGrid/>
+        </w:rPr>
+      </w:pPr>
+      <w:r>
+        <w:rPr>
+          <w:rFonts w:ascii="Times New Roman" w:hint="eastAsia"/>
+          <w:snapToGrid/>
+        </w:rPr>
+        <w:t>t</w:t>
+      </w:r>
+      <w:r>
+        <w:rPr>
+          <w:rFonts w:ascii="Times New Roman"/>
+          <w:snapToGrid/>
+        </w:rPr>
+        <w:t xml:space="preserve">ime2unix: </w:t>
+      </w:r>
+      <w:r>
+        <w:rPr>
+          <w:rFonts w:ascii="Times New Roman" w:hint="eastAsia"/>
+          <w:snapToGrid/>
+        </w:rPr>
+        <w:t>蛙</w:t>
+      </w:r>
+      <w:proofErr w:type="gramStart"/>
+      <w:r>
+        <w:rPr>
+          <w:rFonts w:ascii="Times New Roman" w:hint="eastAsia"/>
+          <w:snapToGrid/>
+        </w:rPr>
+        <w:t>蛙</w:t>
+      </w:r>
+      <w:proofErr w:type="gramEnd"/>
+      <w:r>
+        <w:rPr>
+          <w:rFonts w:ascii="Times New Roman" w:hint="eastAsia"/>
+          <w:snapToGrid/>
+        </w:rPr>
+        <w:t>中将日期转换为时间的模块名称</w:t>
+      </w:r>
     </w:p>
     <w:p>
       <w:pPr>
         <w:spacing w:after="120"/>
         <w:ind w:left="720"/>
         <w:rPr>
+          <w:rFonts w:ascii="Times New Roman" w:hint="eastAsia"/>
+          <w:snapToGrid/>
+        </w:rPr>
+      </w:pPr>
+      <w:r>
+        <w:rPr>
+          <w:rFonts w:ascii="Times New Roman" w:hint="eastAsia"/>
+          <w:snapToGrid/>
+        </w:rPr>
+        <w:t>U</w:t>
+      </w:r>
+      <w:r>
+        <w:rPr>
           <w:rFonts w:ascii="Times New Roman"/>
           <w:snapToGrid/>
         </w:rPr>
-      </w:pPr>
+        <w:t xml:space="preserve">I: </w:t>
+      </w:r>
       <w:r>
         <w:rPr>
           <w:rFonts w:ascii="Times New Roman" w:hint="eastAsia"/>
           <w:snapToGrid/>
         </w:rPr>
-        <w:t>《即应项目软件需求规约》</w:t>
-      </w:r>
+        <w:t>蛙</w:t>
+      </w:r>
+      <w:proofErr w:type="gramStart"/>
       <w:r>
         <w:rPr>
           <w:rFonts w:ascii="Times New Roman" w:hint="eastAsia"/>
           <w:snapToGrid/>
         </w:rPr>
-        <w:t xml:space="preserve">  </w:t>
-      </w:r>
-      <w:r>
-        <w:rPr>
-          <w:rFonts w:ascii="Times New Roman"/>
-          <w:snapToGrid/>
-        </w:rPr>
-        <w:t>v</w:t>
-      </w:r>
+        <w:t>蛙</w:t>
+      </w:r>
+      <w:proofErr w:type="gramEnd"/>
       <w:r>
         <w:rPr>
           <w:rFonts w:ascii="Times New Roman" w:hint="eastAsia"/>
           <w:snapToGrid/>
         </w:rPr>
-        <w:t>1.2</w:t>
+        <w:t>的用户界面</w:t>
       </w:r>
     </w:p>
     <w:p>
       <w:pPr>
+        <w:pStyle w:val="2"/>
+        <w:rPr>
+          <w:snapToGrid/>
+          <w:lang w:eastAsia="en-US"/>
+        </w:rPr>
+      </w:pPr>
+      <w:bookmarkStart w:id="4" w:name="_Toc393891302"/>
+      <w:proofErr w:type="spellStart"/>
+      <w:r>
+        <w:rPr>
+          <w:rFonts w:hint="eastAsia"/>
+          <w:snapToGrid/>
+          <w:lang w:eastAsia="en-US"/>
+        </w:rPr>
+        <w:t>参考资料</w:t>
+      </w:r>
+      <w:bookmarkEnd w:id="4"/>
+      <w:proofErr w:type="spellEnd"/>
+    </w:p>
+    <w:p>
+      <w:pPr>
         <w:spacing w:after="120"/>
         <w:ind w:left="720"/>
         <w:rPr>
+          <w:rFonts w:ascii="Times New Roman" w:hint="eastAsia"/>
+          <w:snapToGrid/>
+        </w:rPr>
+      </w:pPr>
+      <w:r>
+        <w:rPr>
+          <w:rFonts w:ascii="Times New Roman" w:hint="eastAsia"/>
+          <w:snapToGrid/>
+        </w:rPr>
+        <w:t>《</w:t>
+      </w:r>
+      <w:r>
+        <w:rPr>
+          <w:rFonts w:ascii="Times New Roman" w:hint="eastAsia"/>
+          <w:snapToGrid/>
+        </w:rPr>
+        <w:t>蛙蛙时间戳工具规格说明书</w:t>
+      </w:r>
+      <w:r>
+        <w:rPr>
+          <w:rFonts w:ascii="Times New Roman" w:hint="eastAsia"/>
+          <w:snapToGrid/>
+        </w:rPr>
+        <w:t>》</w:t>
+      </w:r>
+      <w:r>
+        <w:rPr>
+          <w:rFonts w:ascii="Times New Roman" w:hint="eastAsia"/>
+          <w:snapToGrid/>
+        </w:rPr>
+        <w:t xml:space="preserve">  </w:t>
+      </w:r>
+      <w:r>
+        <w:rPr>
           <w:rFonts w:ascii="Times New Roman"/>
           <w:snapToGrid/>
         </w:rPr>
-      </w:pPr>
+        <w:t>v</w:t>
+      </w:r>
       <w:r>
         <w:rPr>
           <w:rFonts w:ascii="Times New Roman" w:hint="eastAsia"/>
           <w:snapToGrid/>
         </w:rPr>
-        <w:t>《即应第一次迭代计划》</w:t>
+        <w:t>1.</w:t>
       </w:r>
       <w:r>
         <w:rPr>
           <w:rFonts w:ascii="Times New Roman" w:hint="eastAsia"/>
           <w:snapToGrid/>
         </w:rPr>
-        <w:t xml:space="preserve"> </w:t>
-      </w:r>
-      <w:r>
-        <w:rPr>
-          <w:rFonts w:ascii="Times New Roman"/>
-          <w:snapToGrid/>
-        </w:rPr>
-        <w:t xml:space="preserve">v1.0 </w:t>
+        <w:t>0</w:t>
       </w:r>
     </w:p>
     <w:p>
       <w:pPr>
+        <w:pStyle w:val="2"/>
+        <w:rPr>
+          <w:snapToGrid/>
+          <w:lang w:eastAsia="en-US"/>
+        </w:rPr>
+      </w:pPr>
+      <w:bookmarkStart w:id="5" w:name="_Toc393891303"/>
+      <w:proofErr w:type="spellStart"/>
+      <w:r>
+        <w:rPr>
+          <w:rFonts w:hint="eastAsia"/>
+          <w:snapToGrid/>
+          <w:lang w:eastAsia="en-US"/>
+        </w:rPr>
+        <w:t>概述</w:t>
+      </w:r>
+      <w:bookmarkEnd w:id="5"/>
+      <w:proofErr w:type="spellEnd"/>
+    </w:p>
+    <w:p>
+      <w:pPr>
         <w:spacing w:after="120"/>
         <w:ind w:left="720"/>
         <w:rPr>
@@ -2163,85 +2329,28 @@
           <w:rFonts w:ascii="Times New Roman" w:hint="eastAsia"/>
           <w:snapToGrid/>
         </w:rPr>
-        <w:t>《即应匹配信息发布平台</w:t>
-      </w:r>
-      <w:r>
-        <w:rPr>
-          <w:rFonts w:ascii="Times New Roman"/>
-          <w:snapToGrid/>
-        </w:rPr>
-        <w:t xml:space="preserve"> </w:t>
+        <w:t>本测试报告</w:t>
       </w:r>
       <w:r>
         <w:rPr>
           <w:rFonts w:ascii="Times New Roman" w:hint="eastAsia"/>
           <w:snapToGrid/>
         </w:rPr>
-        <w:t>第一次迭代</w:t>
+        <w:t>包含测试概要、测试环境、测试结果分析、缺陷报告、测试总结五大部分。测试方法主要使用了边界值测试和等价类测试。测试用例添加在同目录下的《测试用例》文件中。测试用例主要针对</w:t>
       </w:r>
       <w:r>
         <w:rPr>
           <w:rFonts w:ascii="Times New Roman" w:hint="eastAsia"/>
           <w:snapToGrid/>
         </w:rPr>
-        <w:t xml:space="preserve"> </w:t>
+        <w:t>《蛙蛙时间戳工具规格说明书》</w:t>
       </w:r>
       <w:r>
         <w:rPr>
           <w:rFonts w:ascii="Times New Roman" w:hint="eastAsia"/>
           <w:snapToGrid/>
         </w:rPr>
-        <w:t>系统测试用例》</w:t>
-      </w:r>
-      <w:r>
-        <w:rPr>
-          <w:rFonts w:ascii="Times New Roman" w:hint="eastAsia"/>
-          <w:snapToGrid/>
-        </w:rPr>
-        <w:t xml:space="preserve"> </w:t>
-      </w:r>
-      <w:r>
-        <w:rPr>
-          <w:rFonts w:ascii="Times New Roman"/>
-          <w:snapToGrid/>
-        </w:rPr>
-        <w:t>v1.0</w:t>
-      </w:r>
-    </w:p>
-    <w:p>
-      <w:pPr>
-        <w:pStyle w:val="2"/>
-        <w:rPr>
-          <w:snapToGrid/>
-          <w:lang w:eastAsia="en-US"/>
-        </w:rPr>
-      </w:pPr>
-      <w:bookmarkStart w:id="5" w:name="_Toc393891303"/>
-      <w:r>
-        <w:rPr>
-          <w:rFonts w:hint="eastAsia"/>
-          <w:snapToGrid/>
-          <w:lang w:eastAsia="en-US"/>
-        </w:rPr>
-        <w:t>概述</w:t>
-      </w:r>
-      <w:bookmarkEnd w:id="5"/>
-    </w:p>
-    <w:p>
-      <w:pPr>
-        <w:spacing w:after="120"/>
-        <w:ind w:left="720"/>
-        <w:rPr>
-          <w:rFonts w:ascii="Times New Roman"/>
-          <w:snapToGrid/>
-        </w:rPr>
-      </w:pPr>
-      <w:r>
-        <w:rPr>
-          <w:rFonts w:ascii="Times New Roman" w:hint="eastAsia"/>
-          <w:snapToGrid/>
-        </w:rPr>
-        <w:t>本测试报告包含测试概要、测试环境、测试结果及分析、测试缺陷报告等，由于第一次迭代尚未进行非功能性需求的分析设计，此次测试将不会对性能等非功能性需求进行测试，重点将会放在登录、用户信息管理、注册等功能上</w:t>
+        <w:t>中明确的软件功能设计。</w:t>
       </w:r>
     </w:p>
     <w:p>
@@ -2277,7 +2386,52 @@
         <w:rPr>
           <w:rFonts w:hint="eastAsia"/>
         </w:rPr>
-        <w:t>测试时间：09/07/2019</w:t>
+        <w:t>测试时间：</w:t>
+      </w:r>
+      <w:r>
+        <w:rPr>
+          <w:rFonts w:hint="eastAsia"/>
+        </w:rPr>
+        <w:t>10</w:t>
+      </w:r>
+      <w:r>
+        <w:rPr>
+          <w:rFonts w:hint="eastAsia"/>
+        </w:rPr>
+        <w:t>/0</w:t>
+      </w:r>
+      <w:r>
+        <w:rPr>
+          <w:rFonts w:hint="eastAsia"/>
+        </w:rPr>
+        <w:t>4</w:t>
+      </w:r>
+      <w:r>
+        <w:rPr>
+          <w:rFonts w:hint="eastAsia"/>
+        </w:rPr>
+        <w:t>/20</w:t>
+      </w:r>
+      <w:r>
+        <w:rPr>
+          <w:rFonts w:hint="eastAsia"/>
+        </w:rPr>
+        <w:t>20</w:t>
+      </w:r>
+      <w:r>
+        <w:t xml:space="preserve"> </w:t>
+      </w:r>
+      <w:r>
+        <w:t>–</w:t>
+      </w:r>
+      <w:r>
+        <w:t xml:space="preserve"> </w:t>
+      </w:r>
+      <w:r>
+        <w:rPr>
+          <w:rFonts w:hint="eastAsia"/>
+        </w:rPr>
+        <w:t>18/04/2020</w:t>
       </w:r>
     </w:p>
     <w:p>
@@ -2288,31 +2442,13 @@
         <w:rPr>
           <w:rFonts w:hint="eastAsia"/>
         </w:rPr>
-        <w:t>地点：项目开发</w:t>
+        <w:t>地点</w:t>
       </w:r>
       <w:r>
         <w:rPr>
           <w:rFonts w:hint="eastAsia"/>
         </w:rPr>
-        <w:t>教室</w:t>
-      </w:r>
-      <w:r>
-        <w:rPr>
-          <w:rFonts w:hint="eastAsia"/>
-        </w:rPr>
-        <w:t>（软件学院3101</w:t>
-      </w:r>
-      <w:r>
-        <w:rPr>
-          <w:rFonts w:hint="eastAsia"/>
-        </w:rPr>
-        <w:t>教室</w:t>
-      </w:r>
-      <w:r>
-        <w:rPr>
-          <w:rFonts w:hint="eastAsia"/>
-        </w:rPr>
-        <w:t>）</w:t>
+        <w:t>：受疫情影响，测试地点均在各自家中</w:t>
       </w:r>
     </w:p>
     <w:p>
@@ -2326,33 +2462,66 @@
         <w:t>人员：</w:t>
       </w:r>
       <w:r>
-        <w:t>Auth service, user service</w:t>
-      </w:r>
-      <w:r>
         <w:rPr>
           <w:rFonts w:hint="eastAsia"/>
         </w:rPr>
-        <w:t>开发者、微信小程序开发者、api</w:t>
-      </w:r>
-      <w:r>
-        <w:t xml:space="preserve"> gateway</w:t>
+        <w:t>《蛙蛙时间戳工具规格说明书》</w:t>
       </w:r>
       <w:r>
         <w:rPr>
           <w:rFonts w:hint="eastAsia"/>
         </w:rPr>
-        <w:t>开发者</w:t>
+        <w:t>撰写者——戴方越、两名软件测试人员</w:t>
+      </w:r>
+      <w:r>
+        <w:t xml:space="preserve"> </w:t>
+      </w:r>
+      <w:r>
+        <w:rPr>
+          <w:rFonts w:hint="eastAsia"/>
+        </w:rPr>
+        <w:t>—— 柳清源、赵胜龙、测试计划统筹人员 ——</w:t>
+      </w:r>
+      <w:r>
+        <w:t xml:space="preserve"> </w:t>
+      </w:r>
+      <w:r>
+        <w:rPr>
+          <w:rFonts w:hint="eastAsia"/>
+        </w:rPr>
+        <w:t>芮召普</w:t>
       </w:r>
     </w:p>
     <w:p>
       <w:pPr>
         <w:pStyle w:val="a9"/>
-      </w:pPr>
-      <w:r>
         <w:rPr>
           <w:rFonts w:hint="eastAsia"/>
         </w:rPr>
-        <w:t>测试方法：单元测试，人工测试</w:t>
+      </w:pPr>
+      <w:r>
+        <w:rPr>
+          <w:rFonts w:hint="eastAsia"/>
+        </w:rPr>
+        <w:t>测试方法：</w:t>
+      </w:r>
+      <w:r>
+        <w:rPr>
+          <w:rFonts w:hint="eastAsia"/>
+        </w:rPr>
+        <w:t>黑盒</w:t>
+      </w:r>
+      <w:r>
+        <w:rPr>
+          <w:rFonts w:hint="eastAsia"/>
+        </w:rPr>
+        <w:t>测试，</w:t>
+      </w:r>
+      <w:r>
+        <w:rPr>
+          <w:rFonts w:hint="eastAsia"/>
+        </w:rPr>
+        <w:t>包括功能测试、系统集成测试等</w:t>
       </w:r>
     </w:p>
     <w:p>
@@ -2363,22 +2532,28 @@
         <w:rPr>
           <w:rFonts w:hint="eastAsia"/>
         </w:rPr>
-        <w:t>测试内容：对涉及验证等逻辑功能进行单元测试，确保这些逻辑符合我们的预期，对于项目迭代一所要求的功能进行人工测试，用post</w:t>
-      </w:r>
-      <w:r>
-        <w:t>man</w:t>
+        <w:t>测试内容：</w:t>
       </w:r>
       <w:r>
         <w:rPr>
           <w:rFonts w:hint="eastAsia"/>
         </w:rPr>
-        <w:t>发送请求</w:t>
+        <w:t>针对</w:t>
       </w:r>
       <w:r>
         <w:rPr>
           <w:rFonts w:hint="eastAsia"/>
         </w:rPr>
-        <w:t>、微信小程序点击等方法测试系统反馈的内容是否符合预期</w:t>
+        <w:t>《蛙蛙时间戳工具规格说明书》</w:t>
+      </w:r>
+      <w:r>
+        <w:rPr>
+          <w:rFonts w:hint="eastAsia"/>
+        </w:rPr>
+        <w:t>中明确的软件功能和需求进行测试，观察实际输出和理想输出之间的区别，并记录。</w:t>
+      </w:r>
+      <w:r>
+        <w:t xml:space="preserve"> </w:t>
       </w:r>
     </w:p>
     <w:p>
@@ -2396,131 +2571,89 @@
     </w:p>
     <w:p>
       <w:pPr>
-        <w:pStyle w:val="a9"/>
-      </w:pPr>
-      <w:bookmarkStart w:id="8" w:name="_Hlk14269485"/>
+        <w:ind w:left="720"/>
+      </w:pPr>
+      <w:proofErr w:type="gramStart"/>
       <w:r>
         <w:rPr>
           <w:rFonts w:hint="eastAsia"/>
         </w:rPr>
-        <w:t>系统后台发布在u</w:t>
-      </w:r>
-      <w:r>
-        <w:t>buntu16.04</w:t>
-      </w:r>
+        <w:t>本时间戳</w:t>
+      </w:r>
+      <w:proofErr w:type="gramEnd"/>
       <w:r>
         <w:rPr>
           <w:rFonts w:hint="eastAsia"/>
         </w:rPr>
-        <w:t>上</w:t>
-      </w:r>
+        <w:t>转换工具是蛙</w:t>
+      </w:r>
+      <w:proofErr w:type="gramStart"/>
       <w:r>
         <w:rPr>
           <w:rFonts w:hint="eastAsia"/>
         </w:rPr>
-        <w:t>，C</w:t>
-      </w:r>
-      <w:r>
-        <w:t>PU4</w:t>
-      </w:r>
+        <w:t>蛙</w:t>
+      </w:r>
+      <w:proofErr w:type="gramEnd"/>
       <w:r>
         <w:rPr>
           <w:rFonts w:hint="eastAsia"/>
         </w:rPr>
-        <w:t>核，内存8</w:t>
-      </w:r>
-      <w:r>
-        <w:t>G</w:t>
+        <w:t>工具集中的一个，软件运行在web</w:t>
       </w:r>
       <w:r>
         <w:rPr>
           <w:rFonts w:hint="eastAsia"/>
         </w:rPr>
-        <w:t>，</w:t>
-      </w:r>
-      <w:r>
-        <w:rPr>
-          <w:rFonts w:hint="eastAsia"/>
-        </w:rPr>
-        <w:t>用kubernetes进行容器管理。</w:t>
-      </w:r>
-      <w:r>
-        <w:t>Kubernetes</w:t>
-      </w:r>
-      <w:r>
-        <w:rPr>
-          <w:rFonts w:hint="eastAsia"/>
-        </w:rPr>
-        <w:t>版本是</w:t>
-      </w:r>
-      <w:r>
-        <w:t>v1.15.0</w:t>
+        <w:t>环境中。</w:t>
       </w:r>
     </w:p>
     <w:p>
       <w:pPr>
-        <w:pStyle w:val="a9"/>
-      </w:pPr>
-      <w:r>
+        <w:ind w:left="720"/>
         <w:rPr>
           <w:rFonts w:hint="eastAsia"/>
         </w:rPr>
-        <w:t>微信小程序尚在开发模式，使用微信开发者工具与后台的交互</w:t>
-      </w:r>
+      </w:pPr>
       <w:r>
         <w:rPr>
           <w:rFonts w:hint="eastAsia"/>
         </w:rPr>
-        <w:t>，微信开发者工具运行在w</w:t>
-      </w:r>
-      <w:r>
-        <w:t>indows</w:t>
+        <w:t>其中使用等价类方法进行测试时，浏览器为G</w:t>
+      </w:r>
+      <w:r>
+        <w:t xml:space="preserve">oogle </w:t>
       </w:r>
       <w:r>
         <w:rPr>
           <w:rFonts w:hint="eastAsia"/>
         </w:rPr>
-        <w:t>10家庭版上，版本是</w:t>
+        <w:t>c</w:t>
+      </w:r>
+      <w:r>
+        <w:t>hrome v80.0.3987.163</w:t>
       </w:r>
       <w:r>
         <w:rPr>
           <w:rFonts w:hint="eastAsia"/>
         </w:rPr>
-        <w:t>稳定版 Stable Build (1.02.1904090)</w:t>
+        <w:t>正式版;操作系统为W</w:t>
+      </w:r>
+      <w:r>
+        <w:t>indows 10</w:t>
+      </w:r>
+      <w:r>
+        <w:rPr>
+          <w:rFonts w:hint="eastAsia"/>
+        </w:rPr>
+        <w:t>家庭版 18362.720</w:t>
       </w:r>
     </w:p>
     <w:p>
       <w:pPr>
-        <w:pStyle w:val="a9"/>
-      </w:pPr>
-      <w:r>
-        <w:t>P</w:t>
-      </w:r>
-      <w:r>
-        <w:rPr>
-          <w:rFonts w:hint="eastAsia"/>
-        </w:rPr>
-        <w:t>ostman是运行在l</w:t>
-      </w:r>
-      <w:r>
-        <w:t>inux Ubuntu 18.04 TLS</w:t>
-      </w:r>
-      <w:r>
-        <w:rPr>
-          <w:rFonts w:hint="eastAsia"/>
-        </w:rPr>
-        <w:t>上，版本是v</w:t>
-      </w:r>
-      <w:r>
-        <w:t>7.2.2</w:t>
-      </w:r>
-    </w:p>
-    <w:p>
-      <w:pPr>
         <w:pStyle w:val="1"/>
       </w:pPr>
-      <w:bookmarkStart w:id="9" w:name="_Toc393891306"/>
-      <w:bookmarkEnd w:id="8"/>
+      <w:bookmarkStart w:id="8" w:name="_Toc393891306"/>
       <w:r>
         <w:rPr>
           <w:rFonts w:hint="eastAsia"/>
@@ -2534,127 +2667,7 @@
         </w:rPr>
         <w:t>及分析</w:t>
       </w:r>
-      <w:bookmarkEnd w:id="9"/>
-    </w:p>
-    <w:p>
-      <w:pPr>
-        <w:pStyle w:val="a9"/>
-      </w:pPr>
-      <w:r>
-        <w:rPr>
-          <w:rFonts w:hint="eastAsia"/>
-        </w:rPr>
-        <w:t>测试功能点数：</w:t>
-      </w:r>
-      <w:r>
-        <w:rPr>
-          <w:rFonts w:hint="eastAsia"/>
-        </w:rPr>
-        <w:t>5， 分别是 第一次登录小程序，扫描二维码绑定微信I</w:t>
-      </w:r>
-      <w:r>
-        <w:t>D</w:t>
-      </w:r>
-      <w:r>
-        <w:rPr>
-          <w:rFonts w:hint="eastAsia"/>
-        </w:rPr>
-        <w:t>和jaccount， 扫描二维码后返回小程序成功登录，退出登录，修改用户信息</w:t>
-      </w:r>
-    </w:p>
-    <w:p>
-      <w:pPr>
-        <w:pStyle w:val="a9"/>
-      </w:pPr>
-      <w:r>
-        <w:rPr>
-          <w:rFonts w:hint="eastAsia"/>
-        </w:rPr>
-        <w:t>测试用例数：</w:t>
-      </w:r>
-      <w:r>
-        <w:rPr>
-          <w:rFonts w:hint="eastAsia"/>
-        </w:rPr>
-        <w:t>15</w:t>
-      </w:r>
-      <w:r>
-        <w:t xml:space="preserve"> </w:t>
-      </w:r>
-      <w:r>
-        <w:rPr>
-          <w:rFonts w:hint="eastAsia"/>
-        </w:rPr>
-        <w:t>（不包括单元测试）</w:t>
-      </w:r>
-    </w:p>
-    <w:p>
-      <w:pPr>
-        <w:pStyle w:val="a9"/>
-      </w:pPr>
-      <w:r>
-        <w:rPr>
-          <w:rFonts w:hint="eastAsia"/>
-        </w:rPr>
-        <w:t>缺陷数：</w:t>
-      </w:r>
-      <w:r>
-        <w:rPr>
-          <w:rFonts w:hint="eastAsia"/>
-        </w:rPr>
-        <w:t>5</w:t>
-      </w:r>
-    </w:p>
-    <w:p>
-      <w:pPr>
-        <w:pStyle w:val="a9"/>
-      </w:pPr>
-      <w:r>
-        <w:rPr>
-          <w:rFonts w:hint="eastAsia"/>
-        </w:rPr>
-        <w:t>测试用例：</w:t>
-      </w:r>
-      <w:r>
-        <w:rPr>
-          <w:rFonts w:hint="eastAsia"/>
-        </w:rPr>
-        <w:t>详见</w:t>
-      </w:r>
-      <w:hyperlink r:id="rId8" w:history="1">
-        <w:r>
-          <w:rPr>
-            <w:rStyle w:val="ae"/>
-          </w:rPr>
-          <w:t>《</w:t>
-        </w:r>
-        <w:r>
-          <w:rPr>
-            <w:rStyle w:val="ae"/>
-            <w:rFonts w:hint="eastAsia"/>
-          </w:rPr>
-          <w:t>即应匹配信息发布平台</w:t>
-        </w:r>
-        <w:r>
-          <w:rPr>
-            <w:rStyle w:val="ae"/>
-          </w:rPr>
-          <w:t xml:space="preserve"> 第一次迭代</w:t>
-        </w:r>
-        <w:r>
-          <w:rPr>
-            <w:rStyle w:val="ae"/>
-            <w:rFonts w:hint="eastAsia"/>
-          </w:rPr>
-          <w:t xml:space="preserve"> 系统测试用例</w:t>
-        </w:r>
-        <w:r>
-          <w:rPr>
-            <w:rStyle w:val="ae"/>
-          </w:rPr>
-          <w:t>》</w:t>
-        </w:r>
-      </w:hyperlink>
+      <w:bookmarkEnd w:id="8"/>
     </w:p>
     <w:p>
       <w:pPr>
@@ -2668,7 +2681,7 @@
           <w:snapToGrid/>
         </w:rPr>
       </w:pPr>
-      <w:bookmarkStart w:id="10" w:name="_Toc393891307"/>
+      <w:bookmarkStart w:id="9" w:name="_Toc393891307"/>
       <w:r>
         <w:rPr>
           <w:rFonts w:ascii="Arial" w:hAnsi="Arial" w:hint="eastAsia"/>
@@ -2690,7 +2703,7 @@
         </w:rPr>
         <w:t>及缺陷分布</w:t>
       </w:r>
-      <w:bookmarkEnd w:id="10"/>
+      <w:bookmarkEnd w:id="9"/>
     </w:p>
     <w:p>
       <w:pPr>
@@ -2833,6 +2846,7 @@
                 <w:szCs w:val="21"/>
               </w:rPr>
             </w:pPr>
+            <w:proofErr w:type="gramStart"/>
             <w:r>
               <w:rPr>
                 <w:rFonts w:ascii="Times New Roman"/>
@@ -2843,6 +2857,7 @@
               </w:rPr>
               <w:t>用例数</w:t>
             </w:r>
+            <w:proofErr w:type="gramEnd"/>
           </w:p>
         </w:tc>
         <w:tc>
@@ -2996,16 +3011,6 @@
               <w:spacing w:after="120"/>
               <w:jc w:val="center"/>
               <w:rPr>
-                <w:rFonts w:ascii="Times New Roman"/>
-                <w:b/>
-                <w:snapToGrid/>
-                <w:color w:val="0000FF"/>
-                <w:sz w:val="21"/>
-                <w:szCs w:val="21"/>
-              </w:rPr>
-            </w:pPr>
-            <w:r>
-              <w:rPr>
                 <w:rFonts w:ascii="Times New Roman" w:hint="eastAsia"/>
                 <w:b/>
                 <w:snapToGrid/>
@@ -3013,36 +3018,606 @@
                 <w:sz w:val="21"/>
                 <w:szCs w:val="21"/>
               </w:rPr>
-              <w:t>1</w:t>
-            </w:r>
-          </w:p>
-        </w:tc>
-        <w:tc>
-          <w:tcPr>
-            <w:tcW w:w="2923" w:type="dxa"/>
-          </w:tcPr>
-          <w:p>
-            <w:pPr>
-              <w:spacing w:after="120"/>
-              <w:jc w:val="center"/>
-              <w:rPr>
-                <w:rFonts w:ascii="Times New Roman"/>
-                <w:b/>
-                <w:snapToGrid/>
-                <w:sz w:val="21"/>
-                <w:szCs w:val="21"/>
-              </w:rPr>
             </w:pPr>
             <w:r>
               <w:rPr>
                 <w:rFonts w:ascii="Times New Roman" w:hint="eastAsia"/>
                 <w:b/>
                 <w:snapToGrid/>
-                <w:sz w:val="21"/>
-                <w:szCs w:val="21"/>
-              </w:rPr>
-              <w:t>第一次</w:t>
+                <w:color w:val="000000" w:themeColor="text1"/>
+                <w:sz w:val="21"/>
+                <w:szCs w:val="21"/>
+              </w:rPr>
+              <w:t>功能项</w:t>
             </w:r>
+          </w:p>
+        </w:tc>
+        <w:tc>
+          <w:tcPr>
+            <w:tcW w:w="2923" w:type="dxa"/>
+          </w:tcPr>
+          <w:p>
+            <w:pPr>
+              <w:spacing w:after="120"/>
+              <w:jc w:val="center"/>
+              <w:rPr>
+                <w:rFonts w:ascii="Times New Roman"/>
+                <w:b/>
+                <w:snapToGrid/>
+                <w:sz w:val="21"/>
+                <w:szCs w:val="21"/>
+              </w:rPr>
+            </w:pPr>
+          </w:p>
+        </w:tc>
+        <w:tc>
+          <w:tcPr>
+            <w:tcW w:w="979" w:type="dxa"/>
+          </w:tcPr>
+          <w:p>
+            <w:pPr>
+              <w:spacing w:after="120"/>
+              <w:jc w:val="center"/>
+              <w:rPr>
+                <w:rFonts w:ascii="Times New Roman"/>
+                <w:snapToGrid/>
+              </w:rPr>
+            </w:pPr>
+          </w:p>
+        </w:tc>
+        <w:tc>
+          <w:tcPr>
+            <w:tcW w:w="1116" w:type="dxa"/>
+          </w:tcPr>
+          <w:p>
+            <w:pPr>
+              <w:spacing w:after="120"/>
+              <w:jc w:val="center"/>
+              <w:rPr>
+                <w:rFonts w:ascii="Times New Roman"/>
+                <w:snapToGrid/>
+              </w:rPr>
+            </w:pPr>
+          </w:p>
+        </w:tc>
+        <w:tc>
+          <w:tcPr>
+            <w:tcW w:w="1112" w:type="dxa"/>
+          </w:tcPr>
+          <w:p>
+            <w:pPr>
+              <w:spacing w:after="120"/>
+              <w:jc w:val="center"/>
+              <w:rPr>
+                <w:rFonts w:ascii="Times New Roman"/>
+                <w:snapToGrid/>
+              </w:rPr>
+            </w:pPr>
+          </w:p>
+        </w:tc>
+        <w:tc>
+          <w:tcPr>
+            <w:tcW w:w="1116" w:type="dxa"/>
+          </w:tcPr>
+          <w:p>
+            <w:pPr>
+              <w:spacing w:after="120"/>
+              <w:jc w:val="center"/>
+              <w:rPr>
+                <w:rFonts w:ascii="Times New Roman"/>
+                <w:snapToGrid/>
+              </w:rPr>
+            </w:pPr>
+          </w:p>
+        </w:tc>
+        <w:tc>
+          <w:tcPr>
+            <w:tcW w:w="1116" w:type="dxa"/>
+          </w:tcPr>
+          <w:p>
+            <w:pPr>
+              <w:spacing w:after="120"/>
+              <w:jc w:val="center"/>
+              <w:rPr>
+                <w:rFonts w:ascii="Times New Roman"/>
+                <w:snapToGrid/>
+              </w:rPr>
+            </w:pPr>
+          </w:p>
+        </w:tc>
+      </w:tr>
+      <w:tr>
+        <w:tc>
+          <w:tcPr>
+            <w:tcW w:w="993" w:type="dxa"/>
+            <w:vMerge/>
+          </w:tcPr>
+          <w:p>
+            <w:pPr>
+              <w:spacing w:after="120"/>
+              <w:jc w:val="center"/>
+              <w:rPr>
+                <w:rFonts w:ascii="Times New Roman"/>
+                <w:b/>
+                <w:snapToGrid/>
+                <w:sz w:val="21"/>
+                <w:szCs w:val="21"/>
+              </w:rPr>
+            </w:pPr>
+          </w:p>
+        </w:tc>
+        <w:tc>
+          <w:tcPr>
+            <w:tcW w:w="2923" w:type="dxa"/>
+          </w:tcPr>
+          <w:p>
+            <w:pPr>
+              <w:spacing w:after="120"/>
+              <w:jc w:val="center"/>
+              <w:rPr>
+                <w:rFonts w:ascii="Times New Roman"/>
+                <w:b/>
+                <w:snapToGrid/>
+                <w:sz w:val="21"/>
+                <w:szCs w:val="21"/>
+              </w:rPr>
+            </w:pPr>
+          </w:p>
+        </w:tc>
+        <w:tc>
+          <w:tcPr>
+            <w:tcW w:w="979" w:type="dxa"/>
+          </w:tcPr>
+          <w:p>
+            <w:pPr>
+              <w:spacing w:after="120"/>
+              <w:jc w:val="center"/>
+              <w:rPr>
+                <w:rFonts w:ascii="Times New Roman"/>
+                <w:snapToGrid/>
+              </w:rPr>
+            </w:pPr>
+          </w:p>
+        </w:tc>
+        <w:tc>
+          <w:tcPr>
+            <w:tcW w:w="1116" w:type="dxa"/>
+          </w:tcPr>
+          <w:p>
+            <w:pPr>
+              <w:spacing w:after="120"/>
+              <w:jc w:val="center"/>
+              <w:rPr>
+                <w:rFonts w:ascii="Times New Roman"/>
+                <w:snapToGrid/>
+              </w:rPr>
+            </w:pPr>
+          </w:p>
+        </w:tc>
+        <w:tc>
+          <w:tcPr>
+            <w:tcW w:w="1112" w:type="dxa"/>
+          </w:tcPr>
+          <w:p>
+            <w:pPr>
+              <w:spacing w:after="120"/>
+              <w:jc w:val="center"/>
+              <w:rPr>
+                <w:rFonts w:ascii="Times New Roman"/>
+                <w:snapToGrid/>
+              </w:rPr>
+            </w:pPr>
+          </w:p>
+        </w:tc>
+        <w:tc>
+          <w:tcPr>
+            <w:tcW w:w="1116" w:type="dxa"/>
+          </w:tcPr>
+          <w:p>
+            <w:pPr>
+              <w:spacing w:after="120"/>
+              <w:jc w:val="center"/>
+              <w:rPr>
+                <w:rFonts w:ascii="Times New Roman"/>
+                <w:snapToGrid/>
+              </w:rPr>
+            </w:pPr>
+          </w:p>
+        </w:tc>
+        <w:tc>
+          <w:tcPr>
+            <w:tcW w:w="1116" w:type="dxa"/>
+          </w:tcPr>
+          <w:p>
+            <w:pPr>
+              <w:spacing w:after="120"/>
+              <w:jc w:val="center"/>
+              <w:rPr>
+                <w:rFonts w:ascii="Times New Roman"/>
+                <w:snapToGrid/>
+              </w:rPr>
+            </w:pPr>
+          </w:p>
+        </w:tc>
+      </w:tr>
+      <w:tr>
+        <w:tc>
+          <w:tcPr>
+            <w:tcW w:w="993" w:type="dxa"/>
+            <w:vMerge/>
+          </w:tcPr>
+          <w:p>
+            <w:pPr>
+              <w:spacing w:after="120"/>
+              <w:jc w:val="center"/>
+              <w:rPr>
+                <w:rFonts w:ascii="Times New Roman"/>
+                <w:b/>
+                <w:snapToGrid/>
+                <w:sz w:val="21"/>
+                <w:szCs w:val="21"/>
+              </w:rPr>
+            </w:pPr>
+          </w:p>
+        </w:tc>
+        <w:tc>
+          <w:tcPr>
+            <w:tcW w:w="2923" w:type="dxa"/>
+          </w:tcPr>
+          <w:p>
+            <w:pPr>
+              <w:spacing w:after="120"/>
+              <w:jc w:val="center"/>
+              <w:rPr>
+                <w:rFonts w:ascii="Times New Roman"/>
+                <w:b/>
+                <w:snapToGrid/>
+                <w:sz w:val="21"/>
+                <w:szCs w:val="21"/>
+              </w:rPr>
+            </w:pPr>
+          </w:p>
+        </w:tc>
+        <w:tc>
+          <w:tcPr>
+            <w:tcW w:w="979" w:type="dxa"/>
+          </w:tcPr>
+          <w:p>
+            <w:pPr>
+              <w:spacing w:after="120"/>
+              <w:jc w:val="center"/>
+              <w:rPr>
+                <w:rFonts w:ascii="Times New Roman"/>
+                <w:snapToGrid/>
+              </w:rPr>
+            </w:pPr>
+          </w:p>
+        </w:tc>
+        <w:tc>
+          <w:tcPr>
+            <w:tcW w:w="1116" w:type="dxa"/>
+          </w:tcPr>
+          <w:p>
+            <w:pPr>
+              <w:spacing w:after="120"/>
+              <w:jc w:val="center"/>
+              <w:rPr>
+                <w:rFonts w:ascii="Times New Roman"/>
+                <w:snapToGrid/>
+              </w:rPr>
+            </w:pPr>
+          </w:p>
+        </w:tc>
+        <w:tc>
+          <w:tcPr>
+            <w:tcW w:w="1112" w:type="dxa"/>
+          </w:tcPr>
+          <w:p>
+            <w:pPr>
+              <w:spacing w:after="120"/>
+              <w:jc w:val="center"/>
+              <w:rPr>
+                <w:rFonts w:ascii="Times New Roman"/>
+                <w:snapToGrid/>
+              </w:rPr>
+            </w:pPr>
+          </w:p>
+        </w:tc>
+        <w:tc>
+          <w:tcPr>
+            <w:tcW w:w="1116" w:type="dxa"/>
+          </w:tcPr>
+          <w:p>
+            <w:pPr>
+              <w:spacing w:after="120"/>
+              <w:jc w:val="center"/>
+              <w:rPr>
+                <w:rFonts w:ascii="Times New Roman"/>
+                <w:snapToGrid/>
+              </w:rPr>
+            </w:pPr>
+          </w:p>
+        </w:tc>
+        <w:tc>
+          <w:tcPr>
+            <w:tcW w:w="1116" w:type="dxa"/>
+          </w:tcPr>
+          <w:p>
+            <w:pPr>
+              <w:spacing w:after="120"/>
+              <w:jc w:val="center"/>
+              <w:rPr>
+                <w:rFonts w:ascii="Times New Roman"/>
+                <w:snapToGrid/>
+              </w:rPr>
+            </w:pPr>
+          </w:p>
+        </w:tc>
+      </w:tr>
+      <w:tr>
+        <w:tc>
+          <w:tcPr>
+            <w:tcW w:w="993" w:type="dxa"/>
+            <w:vMerge/>
+          </w:tcPr>
+          <w:p>
+            <w:pPr>
+              <w:spacing w:after="120"/>
+              <w:jc w:val="center"/>
+              <w:rPr>
+                <w:rFonts w:ascii="Times New Roman"/>
+                <w:b/>
+                <w:snapToGrid/>
+                <w:sz w:val="21"/>
+                <w:szCs w:val="21"/>
+              </w:rPr>
+            </w:pPr>
+          </w:p>
+        </w:tc>
+        <w:tc>
+          <w:tcPr>
+            <w:tcW w:w="2923" w:type="dxa"/>
+          </w:tcPr>
+          <w:p>
+            <w:pPr>
+              <w:spacing w:after="120"/>
+              <w:jc w:val="center"/>
+              <w:rPr>
+                <w:rFonts w:ascii="Times New Roman"/>
+                <w:b/>
+                <w:snapToGrid/>
+                <w:sz w:val="21"/>
+                <w:szCs w:val="21"/>
+              </w:rPr>
+            </w:pPr>
+          </w:p>
+        </w:tc>
+        <w:tc>
+          <w:tcPr>
+            <w:tcW w:w="979" w:type="dxa"/>
+          </w:tcPr>
+          <w:p>
+            <w:pPr>
+              <w:spacing w:after="120"/>
+              <w:jc w:val="center"/>
+              <w:rPr>
+                <w:rFonts w:ascii="Times New Roman"/>
+                <w:snapToGrid/>
+              </w:rPr>
+            </w:pPr>
+          </w:p>
+        </w:tc>
+        <w:tc>
+          <w:tcPr>
+            <w:tcW w:w="1116" w:type="dxa"/>
+          </w:tcPr>
+          <w:p>
+            <w:pPr>
+              <w:spacing w:after="120"/>
+              <w:jc w:val="center"/>
+              <w:rPr>
+                <w:rFonts w:ascii="Times New Roman"/>
+                <w:snapToGrid/>
+              </w:rPr>
+            </w:pPr>
+          </w:p>
+        </w:tc>
+        <w:tc>
+          <w:tcPr>
+            <w:tcW w:w="1112" w:type="dxa"/>
+          </w:tcPr>
+          <w:p>
+            <w:pPr>
+              <w:spacing w:after="120"/>
+              <w:jc w:val="center"/>
+              <w:rPr>
+                <w:rFonts w:ascii="Times New Roman"/>
+                <w:snapToGrid/>
+              </w:rPr>
+            </w:pPr>
+          </w:p>
+        </w:tc>
+        <w:tc>
+          <w:tcPr>
+            <w:tcW w:w="1116" w:type="dxa"/>
+          </w:tcPr>
+          <w:p>
+            <w:pPr>
+              <w:spacing w:after="120"/>
+              <w:jc w:val="center"/>
+              <w:rPr>
+                <w:rFonts w:ascii="Times New Roman"/>
+                <w:snapToGrid/>
+              </w:rPr>
+            </w:pPr>
+          </w:p>
+        </w:tc>
+        <w:tc>
+          <w:tcPr>
+            <w:tcW w:w="1116" w:type="dxa"/>
+          </w:tcPr>
+          <w:p>
+            <w:pPr>
+              <w:spacing w:after="120"/>
+              <w:rPr>
+                <w:rFonts w:ascii="Times New Roman"/>
+                <w:snapToGrid/>
+              </w:rPr>
+            </w:pPr>
+          </w:p>
+        </w:tc>
+      </w:tr>
+      <w:tr>
+        <w:tc>
+          <w:tcPr>
+            <w:tcW w:w="993" w:type="dxa"/>
+            <w:vMerge/>
+          </w:tcPr>
+          <w:p>
+            <w:pPr>
+              <w:spacing w:after="120"/>
+              <w:jc w:val="center"/>
+              <w:rPr>
+                <w:rFonts w:ascii="Times New Roman"/>
+                <w:b/>
+                <w:snapToGrid/>
+                <w:sz w:val="21"/>
+                <w:szCs w:val="21"/>
+              </w:rPr>
+            </w:pPr>
+          </w:p>
+        </w:tc>
+        <w:tc>
+          <w:tcPr>
+            <w:tcW w:w="2923" w:type="dxa"/>
+          </w:tcPr>
+          <w:p>
+            <w:pPr>
+              <w:spacing w:after="120"/>
+              <w:jc w:val="center"/>
+              <w:rPr>
+                <w:rFonts w:ascii="Times New Roman"/>
+                <w:b/>
+                <w:snapToGrid/>
+                <w:sz w:val="21"/>
+                <w:szCs w:val="21"/>
+              </w:rPr>
+            </w:pPr>
+          </w:p>
+        </w:tc>
+        <w:tc>
+          <w:tcPr>
+            <w:tcW w:w="979" w:type="dxa"/>
+          </w:tcPr>
+          <w:p>
+            <w:pPr>
+              <w:spacing w:after="120"/>
+              <w:jc w:val="center"/>
+              <w:rPr>
+                <w:rFonts w:ascii="Times New Roman"/>
+                <w:snapToGrid/>
+              </w:rPr>
+            </w:pPr>
+          </w:p>
+        </w:tc>
+        <w:tc>
+          <w:tcPr>
+            <w:tcW w:w="1116" w:type="dxa"/>
+          </w:tcPr>
+          <w:p>
+            <w:pPr>
+              <w:spacing w:after="120"/>
+              <w:jc w:val="center"/>
+              <w:rPr>
+                <w:rFonts w:ascii="Times New Roman"/>
+                <w:snapToGrid/>
+              </w:rPr>
+            </w:pPr>
+          </w:p>
+        </w:tc>
+        <w:tc>
+          <w:tcPr>
+            <w:tcW w:w="1112" w:type="dxa"/>
+          </w:tcPr>
+          <w:p>
+            <w:pPr>
+              <w:spacing w:after="120"/>
+              <w:jc w:val="center"/>
+              <w:rPr>
+                <w:rFonts w:ascii="Times New Roman"/>
+                <w:snapToGrid/>
+              </w:rPr>
+            </w:pPr>
+          </w:p>
+        </w:tc>
+        <w:tc>
+          <w:tcPr>
+            <w:tcW w:w="1116" w:type="dxa"/>
+          </w:tcPr>
+          <w:p>
+            <w:pPr>
+              <w:spacing w:after="120"/>
+              <w:jc w:val="center"/>
+              <w:rPr>
+                <w:rFonts w:ascii="Times New Roman"/>
+                <w:snapToGrid/>
+              </w:rPr>
+            </w:pPr>
+          </w:p>
+        </w:tc>
+        <w:tc>
+          <w:tcPr>
+            <w:tcW w:w="1116" w:type="dxa"/>
+          </w:tcPr>
+          <w:p>
+            <w:pPr>
+              <w:spacing w:after="120"/>
+              <w:rPr>
+                <w:rFonts w:ascii="Times New Roman"/>
+                <w:snapToGrid/>
+              </w:rPr>
+            </w:pPr>
+          </w:p>
+        </w:tc>
+      </w:tr>
+      <w:tr>
+        <w:tc>
+          <w:tcPr>
+            <w:tcW w:w="993" w:type="dxa"/>
+            <w:vMerge/>
+          </w:tcPr>
+          <w:p>
+            <w:pPr>
+              <w:spacing w:after="120"/>
+              <w:jc w:val="center"/>
+              <w:rPr>
+                <w:rFonts w:ascii="Times New Roman"/>
+                <w:b/>
+                <w:i/>
+                <w:snapToGrid/>
+                <w:color w:val="0000FF"/>
+                <w:sz w:val="21"/>
+                <w:szCs w:val="21"/>
+              </w:rPr>
+            </w:pPr>
+          </w:p>
+        </w:tc>
+        <w:tc>
+          <w:tcPr>
+            <w:tcW w:w="2923" w:type="dxa"/>
+          </w:tcPr>
+          <w:p>
+            <w:pPr>
+              <w:spacing w:after="120"/>
+              <w:jc w:val="center"/>
+              <w:rPr>
+                <w:rFonts w:ascii="Times New Roman"/>
+                <w:b/>
+                <w:snapToGrid/>
+                <w:sz w:val="21"/>
+                <w:szCs w:val="21"/>
+              </w:rPr>
+            </w:pPr>
             <w:r>
               <w:rPr>
                 <w:rFonts w:ascii="Times New Roman" w:hint="eastAsia"/>
@@ -3051,23 +3626,35 @@
                 <w:sz w:val="21"/>
                 <w:szCs w:val="21"/>
               </w:rPr>
-              <w:t>登录</w:t>
+              <w:t>功能项小计</w:t>
             </w:r>
+          </w:p>
+        </w:tc>
+        <w:tc>
+          <w:tcPr>
+            <w:tcW w:w="979" w:type="dxa"/>
+          </w:tcPr>
+          <w:p>
+            <w:pPr>
+              <w:spacing w:after="120"/>
+              <w:jc w:val="center"/>
+              <w:rPr>
+                <w:rFonts w:ascii="Times New Roman"/>
+                <w:snapToGrid/>
+              </w:rPr>
+            </w:pPr>
             <w:r>
               <w:rPr>
                 <w:rFonts w:ascii="Times New Roman" w:hint="eastAsia"/>
-                <w:b/>
-                <w:snapToGrid/>
-                <w:sz w:val="21"/>
-                <w:szCs w:val="21"/>
-              </w:rPr>
-              <w:t>小程序</w:t>
+                <w:snapToGrid/>
+              </w:rPr>
+              <w:t>5</w:t>
             </w:r>
           </w:p>
         </w:tc>
         <w:tc>
           <w:tcPr>
-            <w:tcW w:w="979" w:type="dxa"/>
+            <w:tcW w:w="1116" w:type="dxa"/>
           </w:tcPr>
           <w:p>
             <w:pPr>
@@ -3083,12 +3670,34 @@
                 <w:rFonts w:ascii="Times New Roman" w:hint="eastAsia"/>
                 <w:snapToGrid/>
               </w:rPr>
-              <w:t>3</w:t>
+              <w:t>100%</w:t>
             </w:r>
           </w:p>
         </w:tc>
         <w:tc>
           <w:tcPr>
+            <w:tcW w:w="1112" w:type="dxa"/>
+          </w:tcPr>
+          <w:p>
+            <w:pPr>
+              <w:spacing w:after="120"/>
+              <w:jc w:val="center"/>
+              <w:rPr>
+                <w:rFonts w:ascii="Times New Roman"/>
+                <w:snapToGrid/>
+              </w:rPr>
+            </w:pPr>
+            <w:r>
+              <w:rPr>
+                <w:rFonts w:ascii="Times New Roman" w:hint="eastAsia"/>
+                <w:snapToGrid/>
+              </w:rPr>
+              <w:t>0</w:t>
+            </w:r>
+          </w:p>
+        </w:tc>
+        <w:tc>
+          <w:tcPr>
             <w:tcW w:w="1116" w:type="dxa"/>
           </w:tcPr>
           <w:p>
@@ -3105,58 +3714,7 @@
                 <w:rFonts w:ascii="Times New Roman" w:hint="eastAsia"/>
                 <w:snapToGrid/>
               </w:rPr>
-              <w:t>1</w:t>
-            </w:r>
-            <w:r>
-              <w:rPr>
-                <w:rFonts w:ascii="Times New Roman"/>
-                <w:snapToGrid/>
-              </w:rPr>
-              <w:t>00%</w:t>
-            </w:r>
-          </w:p>
-        </w:tc>
-        <w:tc>
-          <w:tcPr>
-            <w:tcW w:w="1112" w:type="dxa"/>
-          </w:tcPr>
-          <w:p>
-            <w:pPr>
-              <w:spacing w:after="120"/>
-              <w:jc w:val="center"/>
-              <w:rPr>
-                <w:rFonts w:ascii="Times New Roman"/>
-                <w:snapToGrid/>
-              </w:rPr>
-            </w:pPr>
-            <w:r>
-              <w:rPr>
-                <w:rFonts w:ascii="Times New Roman" w:hint="eastAsia"/>
-                <w:snapToGrid/>
-              </w:rPr>
-              <w:t>2</w:t>
-            </w:r>
-          </w:p>
-        </w:tc>
-        <w:tc>
-          <w:tcPr>
-            <w:tcW w:w="1116" w:type="dxa"/>
-          </w:tcPr>
-          <w:p>
-            <w:pPr>
-              <w:spacing w:after="120"/>
-              <w:jc w:val="center"/>
-              <w:rPr>
-                <w:rFonts w:ascii="Times New Roman"/>
-                <w:snapToGrid/>
-              </w:rPr>
-            </w:pPr>
-            <w:r>
-              <w:rPr>
-                <w:rFonts w:ascii="Times New Roman" w:hint="eastAsia"/>
-                <w:snapToGrid/>
-              </w:rPr>
-              <w:t>66.7%</w:t>
+              <w:t>0</w:t>
             </w:r>
           </w:p>
         </w:tc>
@@ -3180,823 +3738,6 @@
         <w:tc>
           <w:tcPr>
             <w:tcW w:w="993" w:type="dxa"/>
-            <w:vMerge/>
-          </w:tcPr>
-          <w:p>
-            <w:pPr>
-              <w:spacing w:after="120"/>
-              <w:jc w:val="center"/>
-              <w:rPr>
-                <w:rFonts w:ascii="Times New Roman"/>
-                <w:b/>
-                <w:snapToGrid/>
-                <w:sz w:val="21"/>
-                <w:szCs w:val="21"/>
-              </w:rPr>
-            </w:pPr>
-          </w:p>
-        </w:tc>
-        <w:tc>
-          <w:tcPr>
-            <w:tcW w:w="2923" w:type="dxa"/>
-          </w:tcPr>
-          <w:p>
-            <w:pPr>
-              <w:spacing w:after="120"/>
-              <w:jc w:val="center"/>
-              <w:rPr>
-                <w:rFonts w:ascii="Times New Roman"/>
-                <w:b/>
-                <w:snapToGrid/>
-                <w:sz w:val="21"/>
-                <w:szCs w:val="21"/>
-              </w:rPr>
-            </w:pPr>
-            <w:r>
-              <w:rPr>
-                <w:rFonts w:ascii="Times New Roman" w:hint="eastAsia"/>
-                <w:b/>
-                <w:snapToGrid/>
-                <w:sz w:val="21"/>
-                <w:szCs w:val="21"/>
-              </w:rPr>
-              <w:t>绑定</w:t>
-            </w:r>
-            <w:r>
-              <w:rPr>
-                <w:rFonts w:ascii="Times New Roman" w:hint="eastAsia"/>
-                <w:b/>
-                <w:snapToGrid/>
-                <w:sz w:val="21"/>
-                <w:szCs w:val="21"/>
-              </w:rPr>
-              <w:t>jaccount</w:t>
-            </w:r>
-            <w:r>
-              <w:rPr>
-                <w:rFonts w:ascii="Times New Roman" w:hint="eastAsia"/>
-                <w:b/>
-                <w:snapToGrid/>
-                <w:sz w:val="21"/>
-                <w:szCs w:val="21"/>
-              </w:rPr>
-              <w:t>和</w:t>
-            </w:r>
-            <w:r>
-              <w:rPr>
-                <w:rFonts w:ascii="Times New Roman" w:hint="eastAsia"/>
-                <w:b/>
-                <w:snapToGrid/>
-                <w:sz w:val="21"/>
-                <w:szCs w:val="21"/>
-              </w:rPr>
-              <w:t>微信</w:t>
-            </w:r>
-            <w:r>
-              <w:rPr>
-                <w:rFonts w:ascii="Times New Roman" w:hint="eastAsia"/>
-                <w:b/>
-                <w:snapToGrid/>
-                <w:sz w:val="21"/>
-                <w:szCs w:val="21"/>
-              </w:rPr>
-              <w:t>i</w:t>
-            </w:r>
-            <w:r>
-              <w:rPr>
-                <w:rFonts w:ascii="Times New Roman"/>
-                <w:b/>
-                <w:snapToGrid/>
-                <w:sz w:val="21"/>
-                <w:szCs w:val="21"/>
-              </w:rPr>
-              <w:t>d</w:t>
-            </w:r>
-          </w:p>
-        </w:tc>
-        <w:tc>
-          <w:tcPr>
-            <w:tcW w:w="979" w:type="dxa"/>
-          </w:tcPr>
-          <w:p>
-            <w:pPr>
-              <w:spacing w:after="120"/>
-              <w:jc w:val="center"/>
-              <w:rPr>
-                <w:rFonts w:ascii="Times New Roman"/>
-                <w:snapToGrid/>
-              </w:rPr>
-            </w:pPr>
-            <w:r>
-              <w:rPr>
-                <w:rFonts w:ascii="Times New Roman" w:hint="eastAsia"/>
-                <w:snapToGrid/>
-              </w:rPr>
-              <w:t>1</w:t>
-            </w:r>
-          </w:p>
-        </w:tc>
-        <w:tc>
-          <w:tcPr>
-            <w:tcW w:w="1116" w:type="dxa"/>
-          </w:tcPr>
-          <w:p>
-            <w:pPr>
-              <w:spacing w:after="120"/>
-              <w:jc w:val="center"/>
-              <w:rPr>
-                <w:rFonts w:ascii="Times New Roman"/>
-                <w:snapToGrid/>
-              </w:rPr>
-            </w:pPr>
-            <w:r>
-              <w:rPr>
-                <w:rFonts w:ascii="Times New Roman" w:hint="eastAsia"/>
-                <w:snapToGrid/>
-              </w:rPr>
-              <w:t>1</w:t>
-            </w:r>
-            <w:r>
-              <w:rPr>
-                <w:rFonts w:ascii="Times New Roman"/>
-                <w:snapToGrid/>
-              </w:rPr>
-              <w:t>00%</w:t>
-            </w:r>
-          </w:p>
-        </w:tc>
-        <w:tc>
-          <w:tcPr>
-            <w:tcW w:w="1112" w:type="dxa"/>
-          </w:tcPr>
-          <w:p>
-            <w:pPr>
-              <w:spacing w:after="120"/>
-              <w:jc w:val="center"/>
-              <w:rPr>
-                <w:rFonts w:ascii="Times New Roman"/>
-                <w:snapToGrid/>
-              </w:rPr>
-            </w:pPr>
-            <w:r>
-              <w:rPr>
-                <w:rFonts w:ascii="Times New Roman" w:hint="eastAsia"/>
-                <w:snapToGrid/>
-              </w:rPr>
-              <w:t>0</w:t>
-            </w:r>
-          </w:p>
-        </w:tc>
-        <w:tc>
-          <w:tcPr>
-            <w:tcW w:w="1116" w:type="dxa"/>
-          </w:tcPr>
-          <w:p>
-            <w:pPr>
-              <w:spacing w:after="120"/>
-              <w:jc w:val="center"/>
-              <w:rPr>
-                <w:rFonts w:ascii="Times New Roman"/>
-                <w:snapToGrid/>
-              </w:rPr>
-            </w:pPr>
-            <w:r>
-              <w:rPr>
-                <w:rFonts w:ascii="Times New Roman" w:hint="eastAsia"/>
-                <w:snapToGrid/>
-              </w:rPr>
-              <w:t>0</w:t>
-            </w:r>
-          </w:p>
-        </w:tc>
-        <w:tc>
-          <w:tcPr>
-            <w:tcW w:w="1116" w:type="dxa"/>
-          </w:tcPr>
-          <w:p>
-            <w:pPr>
-              <w:spacing w:after="120"/>
-              <w:jc w:val="center"/>
-              <w:rPr>
-                <w:rFonts w:ascii="Times New Roman"/>
-                <w:snapToGrid/>
-              </w:rPr>
-            </w:pPr>
-          </w:p>
-        </w:tc>
-      </w:tr>
-      <w:tr>
-        <w:tc>
-          <w:tcPr>
-            <w:tcW w:w="993" w:type="dxa"/>
-            <w:vMerge/>
-          </w:tcPr>
-          <w:p>
-            <w:pPr>
-              <w:spacing w:after="120"/>
-              <w:jc w:val="center"/>
-              <w:rPr>
-                <w:rFonts w:ascii="Times New Roman"/>
-                <w:b/>
-                <w:snapToGrid/>
-                <w:sz w:val="21"/>
-                <w:szCs w:val="21"/>
-              </w:rPr>
-            </w:pPr>
-          </w:p>
-        </w:tc>
-        <w:tc>
-          <w:tcPr>
-            <w:tcW w:w="2923" w:type="dxa"/>
-          </w:tcPr>
-          <w:p>
-            <w:pPr>
-              <w:spacing w:after="120"/>
-              <w:jc w:val="center"/>
-              <w:rPr>
-                <w:rFonts w:ascii="Times New Roman"/>
-                <w:b/>
-                <w:snapToGrid/>
-                <w:sz w:val="21"/>
-                <w:szCs w:val="21"/>
-              </w:rPr>
-            </w:pPr>
-            <w:r>
-              <w:rPr>
-                <w:rFonts w:ascii="Times New Roman" w:hint="eastAsia"/>
-                <w:b/>
-                <w:snapToGrid/>
-                <w:sz w:val="21"/>
-                <w:szCs w:val="21"/>
-              </w:rPr>
-              <w:t>扫描二维码然后返回小程序</w:t>
-            </w:r>
-          </w:p>
-        </w:tc>
-        <w:tc>
-          <w:tcPr>
-            <w:tcW w:w="979" w:type="dxa"/>
-          </w:tcPr>
-          <w:p>
-            <w:pPr>
-              <w:spacing w:after="120"/>
-              <w:jc w:val="center"/>
-              <w:rPr>
-                <w:rFonts w:ascii="Times New Roman"/>
-                <w:snapToGrid/>
-              </w:rPr>
-            </w:pPr>
-            <w:r>
-              <w:rPr>
-                <w:rFonts w:ascii="Times New Roman" w:hint="eastAsia"/>
-                <w:snapToGrid/>
-              </w:rPr>
-              <w:t>1</w:t>
-            </w:r>
-          </w:p>
-        </w:tc>
-        <w:tc>
-          <w:tcPr>
-            <w:tcW w:w="1116" w:type="dxa"/>
-          </w:tcPr>
-          <w:p>
-            <w:pPr>
-              <w:spacing w:after="120"/>
-              <w:jc w:val="center"/>
-              <w:rPr>
-                <w:rFonts w:ascii="Times New Roman"/>
-                <w:snapToGrid/>
-              </w:rPr>
-            </w:pPr>
-            <w:r>
-              <w:rPr>
-                <w:rFonts w:ascii="Times New Roman" w:hint="eastAsia"/>
-                <w:snapToGrid/>
-              </w:rPr>
-              <w:t>100%</w:t>
-            </w:r>
-          </w:p>
-        </w:tc>
-        <w:tc>
-          <w:tcPr>
-            <w:tcW w:w="1112" w:type="dxa"/>
-          </w:tcPr>
-          <w:p>
-            <w:pPr>
-              <w:spacing w:after="120"/>
-              <w:jc w:val="center"/>
-              <w:rPr>
-                <w:rFonts w:ascii="Times New Roman"/>
-                <w:snapToGrid/>
-              </w:rPr>
-            </w:pPr>
-            <w:r>
-              <w:rPr>
-                <w:rFonts w:ascii="Times New Roman" w:hint="eastAsia"/>
-                <w:snapToGrid/>
-              </w:rPr>
-              <w:t>0</w:t>
-            </w:r>
-          </w:p>
-        </w:tc>
-        <w:tc>
-          <w:tcPr>
-            <w:tcW w:w="1116" w:type="dxa"/>
-          </w:tcPr>
-          <w:p>
-            <w:pPr>
-              <w:spacing w:after="120"/>
-              <w:jc w:val="center"/>
-              <w:rPr>
-                <w:rFonts w:ascii="Times New Roman"/>
-                <w:snapToGrid/>
-              </w:rPr>
-            </w:pPr>
-            <w:r>
-              <w:rPr>
-                <w:rFonts w:ascii="Times New Roman" w:hint="eastAsia"/>
-                <w:snapToGrid/>
-              </w:rPr>
-              <w:t>0</w:t>
-            </w:r>
-          </w:p>
-        </w:tc>
-        <w:tc>
-          <w:tcPr>
-            <w:tcW w:w="1116" w:type="dxa"/>
-          </w:tcPr>
-          <w:p>
-            <w:pPr>
-              <w:spacing w:after="120"/>
-              <w:jc w:val="center"/>
-              <w:rPr>
-                <w:rFonts w:ascii="Times New Roman"/>
-                <w:snapToGrid/>
-              </w:rPr>
-            </w:pPr>
-          </w:p>
-        </w:tc>
-      </w:tr>
-      <w:tr>
-        <w:tc>
-          <w:tcPr>
-            <w:tcW w:w="993" w:type="dxa"/>
-            <w:vMerge/>
-          </w:tcPr>
-          <w:p>
-            <w:pPr>
-              <w:spacing w:after="120"/>
-              <w:jc w:val="center"/>
-              <w:rPr>
-                <w:rFonts w:ascii="Times New Roman"/>
-                <w:b/>
-                <w:snapToGrid/>
-                <w:sz w:val="21"/>
-                <w:szCs w:val="21"/>
-              </w:rPr>
-            </w:pPr>
-          </w:p>
-        </w:tc>
-        <w:tc>
-          <w:tcPr>
-            <w:tcW w:w="2923" w:type="dxa"/>
-          </w:tcPr>
-          <w:p>
-            <w:pPr>
-              <w:spacing w:after="120"/>
-              <w:jc w:val="center"/>
-              <w:rPr>
-                <w:rFonts w:ascii="Times New Roman"/>
-                <w:b/>
-                <w:snapToGrid/>
-                <w:sz w:val="21"/>
-                <w:szCs w:val="21"/>
-              </w:rPr>
-            </w:pPr>
-            <w:r>
-              <w:rPr>
-                <w:rFonts w:ascii="Times New Roman" w:hint="eastAsia"/>
-                <w:b/>
-                <w:snapToGrid/>
-                <w:sz w:val="21"/>
-                <w:szCs w:val="21"/>
-              </w:rPr>
-              <w:t>退出登录</w:t>
-            </w:r>
-          </w:p>
-        </w:tc>
-        <w:tc>
-          <w:tcPr>
-            <w:tcW w:w="979" w:type="dxa"/>
-          </w:tcPr>
-          <w:p>
-            <w:pPr>
-              <w:spacing w:after="120"/>
-              <w:jc w:val="center"/>
-              <w:rPr>
-                <w:rFonts w:ascii="Times New Roman"/>
-                <w:snapToGrid/>
-              </w:rPr>
-            </w:pPr>
-            <w:r>
-              <w:rPr>
-                <w:rFonts w:ascii="Times New Roman" w:hint="eastAsia"/>
-                <w:snapToGrid/>
-              </w:rPr>
-              <w:t>1</w:t>
-            </w:r>
-          </w:p>
-        </w:tc>
-        <w:tc>
-          <w:tcPr>
-            <w:tcW w:w="1116" w:type="dxa"/>
-          </w:tcPr>
-          <w:p>
-            <w:pPr>
-              <w:spacing w:after="120"/>
-              <w:jc w:val="center"/>
-              <w:rPr>
-                <w:rFonts w:ascii="Times New Roman"/>
-                <w:snapToGrid/>
-              </w:rPr>
-            </w:pPr>
-            <w:r>
-              <w:rPr>
-                <w:rFonts w:ascii="Times New Roman" w:hint="eastAsia"/>
-                <w:snapToGrid/>
-              </w:rPr>
-              <w:t>100%</w:t>
-            </w:r>
-          </w:p>
-        </w:tc>
-        <w:tc>
-          <w:tcPr>
-            <w:tcW w:w="1112" w:type="dxa"/>
-          </w:tcPr>
-          <w:p>
-            <w:pPr>
-              <w:spacing w:after="120"/>
-              <w:jc w:val="center"/>
-              <w:rPr>
-                <w:rFonts w:ascii="Times New Roman"/>
-                <w:snapToGrid/>
-              </w:rPr>
-            </w:pPr>
-            <w:r>
-              <w:rPr>
-                <w:rFonts w:ascii="Times New Roman" w:hint="eastAsia"/>
-                <w:snapToGrid/>
-              </w:rPr>
-              <w:t>0</w:t>
-            </w:r>
-          </w:p>
-        </w:tc>
-        <w:tc>
-          <w:tcPr>
-            <w:tcW w:w="1116" w:type="dxa"/>
-          </w:tcPr>
-          <w:p>
-            <w:pPr>
-              <w:spacing w:after="120"/>
-              <w:jc w:val="center"/>
-              <w:rPr>
-                <w:rFonts w:ascii="Times New Roman"/>
-                <w:snapToGrid/>
-              </w:rPr>
-            </w:pPr>
-            <w:r>
-              <w:rPr>
-                <w:rFonts w:ascii="Times New Roman" w:hint="eastAsia"/>
-                <w:snapToGrid/>
-              </w:rPr>
-              <w:t>0</w:t>
-            </w:r>
-          </w:p>
-        </w:tc>
-        <w:tc>
-          <w:tcPr>
-            <w:tcW w:w="1116" w:type="dxa"/>
-          </w:tcPr>
-          <w:p>
-            <w:pPr>
-              <w:spacing w:after="120"/>
-              <w:rPr>
-                <w:rFonts w:ascii="Times New Roman"/>
-                <w:snapToGrid/>
-              </w:rPr>
-            </w:pPr>
-          </w:p>
-        </w:tc>
-      </w:tr>
-      <w:tr>
-        <w:tc>
-          <w:tcPr>
-            <w:tcW w:w="993" w:type="dxa"/>
-            <w:vMerge/>
-          </w:tcPr>
-          <w:p>
-            <w:pPr>
-              <w:spacing w:after="120"/>
-              <w:jc w:val="center"/>
-              <w:rPr>
-                <w:rFonts w:ascii="Times New Roman"/>
-                <w:b/>
-                <w:snapToGrid/>
-                <w:sz w:val="21"/>
-                <w:szCs w:val="21"/>
-              </w:rPr>
-            </w:pPr>
-          </w:p>
-        </w:tc>
-        <w:tc>
-          <w:tcPr>
-            <w:tcW w:w="2923" w:type="dxa"/>
-          </w:tcPr>
-          <w:p>
-            <w:pPr>
-              <w:spacing w:after="120"/>
-              <w:jc w:val="center"/>
-              <w:rPr>
-                <w:rFonts w:ascii="Times New Roman"/>
-                <w:b/>
-                <w:snapToGrid/>
-                <w:sz w:val="21"/>
-                <w:szCs w:val="21"/>
-              </w:rPr>
-            </w:pPr>
-            <w:r>
-              <w:rPr>
-                <w:rFonts w:ascii="Times New Roman" w:hint="eastAsia"/>
-                <w:b/>
-                <w:snapToGrid/>
-                <w:sz w:val="21"/>
-                <w:szCs w:val="21"/>
-              </w:rPr>
-              <w:t>用户信息修改</w:t>
-            </w:r>
-          </w:p>
-        </w:tc>
-        <w:tc>
-          <w:tcPr>
-            <w:tcW w:w="979" w:type="dxa"/>
-          </w:tcPr>
-          <w:p>
-            <w:pPr>
-              <w:spacing w:after="120"/>
-              <w:jc w:val="center"/>
-              <w:rPr>
-                <w:rFonts w:ascii="Times New Roman"/>
-                <w:snapToGrid/>
-              </w:rPr>
-            </w:pPr>
-            <w:r>
-              <w:rPr>
-                <w:rFonts w:ascii="Times New Roman" w:hint="eastAsia"/>
-                <w:snapToGrid/>
-              </w:rPr>
-              <w:t>2</w:t>
-            </w:r>
-          </w:p>
-        </w:tc>
-        <w:tc>
-          <w:tcPr>
-            <w:tcW w:w="1116" w:type="dxa"/>
-          </w:tcPr>
-          <w:p>
-            <w:pPr>
-              <w:spacing w:after="120"/>
-              <w:jc w:val="center"/>
-              <w:rPr>
-                <w:rFonts w:ascii="Times New Roman"/>
-                <w:snapToGrid/>
-              </w:rPr>
-            </w:pPr>
-            <w:r>
-              <w:rPr>
-                <w:rFonts w:ascii="Times New Roman" w:hint="eastAsia"/>
-                <w:snapToGrid/>
-              </w:rPr>
-              <w:t>100%</w:t>
-            </w:r>
-          </w:p>
-        </w:tc>
-        <w:tc>
-          <w:tcPr>
-            <w:tcW w:w="1112" w:type="dxa"/>
-          </w:tcPr>
-          <w:p>
-            <w:pPr>
-              <w:spacing w:after="120"/>
-              <w:jc w:val="center"/>
-              <w:rPr>
-                <w:rFonts w:ascii="Times New Roman"/>
-                <w:snapToGrid/>
-              </w:rPr>
-            </w:pPr>
-            <w:r>
-              <w:rPr>
-                <w:rFonts w:ascii="Times New Roman" w:hint="eastAsia"/>
-                <w:snapToGrid/>
-              </w:rPr>
-              <w:t>1</w:t>
-            </w:r>
-          </w:p>
-        </w:tc>
-        <w:tc>
-          <w:tcPr>
-            <w:tcW w:w="1116" w:type="dxa"/>
-          </w:tcPr>
-          <w:p>
-            <w:pPr>
-              <w:spacing w:after="120"/>
-              <w:jc w:val="center"/>
-              <w:rPr>
-                <w:rFonts w:ascii="Times New Roman"/>
-                <w:snapToGrid/>
-              </w:rPr>
-            </w:pPr>
-            <w:r>
-              <w:rPr>
-                <w:rFonts w:ascii="Times New Roman" w:hint="eastAsia"/>
-                <w:snapToGrid/>
-              </w:rPr>
-              <w:t>50%</w:t>
-            </w:r>
-          </w:p>
-        </w:tc>
-        <w:tc>
-          <w:tcPr>
-            <w:tcW w:w="1116" w:type="dxa"/>
-          </w:tcPr>
-          <w:p>
-            <w:pPr>
-              <w:spacing w:after="120"/>
-              <w:rPr>
-                <w:rFonts w:ascii="Times New Roman"/>
-                <w:snapToGrid/>
-              </w:rPr>
-            </w:pPr>
-          </w:p>
-        </w:tc>
-      </w:tr>
-      <w:tr>
-        <w:tc>
-          <w:tcPr>
-            <w:tcW w:w="993" w:type="dxa"/>
-            <w:vMerge/>
-          </w:tcPr>
-          <w:p>
-            <w:pPr>
-              <w:spacing w:after="120"/>
-              <w:jc w:val="center"/>
-              <w:rPr>
-                <w:rFonts w:ascii="Times New Roman"/>
-                <w:b/>
-                <w:i/>
-                <w:snapToGrid/>
-                <w:color w:val="0000FF"/>
-                <w:sz w:val="21"/>
-                <w:szCs w:val="21"/>
-              </w:rPr>
-            </w:pPr>
-          </w:p>
-        </w:tc>
-        <w:tc>
-          <w:tcPr>
-            <w:tcW w:w="2923" w:type="dxa"/>
-          </w:tcPr>
-          <w:p>
-            <w:pPr>
-              <w:spacing w:after="120"/>
-              <w:jc w:val="center"/>
-              <w:rPr>
-                <w:rFonts w:ascii="Times New Roman"/>
-                <w:b/>
-                <w:snapToGrid/>
-                <w:sz w:val="21"/>
-                <w:szCs w:val="21"/>
-              </w:rPr>
-            </w:pPr>
-            <w:r>
-              <w:rPr>
-                <w:rFonts w:ascii="Times New Roman" w:hint="eastAsia"/>
-                <w:b/>
-                <w:snapToGrid/>
-                <w:sz w:val="21"/>
-                <w:szCs w:val="21"/>
-              </w:rPr>
-              <w:t>功能项小计</w:t>
-            </w:r>
-          </w:p>
-        </w:tc>
-        <w:tc>
-          <w:tcPr>
-            <w:tcW w:w="979" w:type="dxa"/>
-          </w:tcPr>
-          <w:p>
-            <w:pPr>
-              <w:spacing w:after="120"/>
-              <w:jc w:val="center"/>
-              <w:rPr>
-                <w:rFonts w:ascii="Times New Roman"/>
-                <w:snapToGrid/>
-              </w:rPr>
-            </w:pPr>
-            <w:r>
-              <w:rPr>
-                <w:rFonts w:ascii="Times New Roman" w:hint="eastAsia"/>
-                <w:snapToGrid/>
-              </w:rPr>
-              <w:t>5</w:t>
-            </w:r>
-          </w:p>
-        </w:tc>
-        <w:tc>
-          <w:tcPr>
-            <w:tcW w:w="1116" w:type="dxa"/>
-          </w:tcPr>
-          <w:p>
-            <w:pPr>
-              <w:spacing w:after="120"/>
-              <w:jc w:val="center"/>
-              <w:rPr>
-                <w:rFonts w:ascii="Times New Roman"/>
-                <w:snapToGrid/>
-              </w:rPr>
-            </w:pPr>
-            <w:r>
-              <w:rPr>
-                <w:rFonts w:ascii="Times New Roman" w:hint="eastAsia"/>
-                <w:snapToGrid/>
-              </w:rPr>
-              <w:t>100%</w:t>
-            </w:r>
-          </w:p>
-        </w:tc>
-        <w:tc>
-          <w:tcPr>
-            <w:tcW w:w="1112" w:type="dxa"/>
-          </w:tcPr>
-          <w:p>
-            <w:pPr>
-              <w:spacing w:after="120"/>
-              <w:jc w:val="center"/>
-              <w:rPr>
-                <w:rFonts w:ascii="Times New Roman"/>
-                <w:snapToGrid/>
-              </w:rPr>
-            </w:pPr>
-            <w:r>
-              <w:rPr>
-                <w:rFonts w:ascii="Times New Roman" w:hint="eastAsia"/>
-                <w:snapToGrid/>
-              </w:rPr>
-              <w:t>0</w:t>
-            </w:r>
-          </w:p>
-        </w:tc>
-        <w:tc>
-          <w:tcPr>
-            <w:tcW w:w="1116" w:type="dxa"/>
-          </w:tcPr>
-          <w:p>
-            <w:pPr>
-              <w:spacing w:after="120"/>
-              <w:jc w:val="center"/>
-              <w:rPr>
-                <w:rFonts w:ascii="Times New Roman"/>
-                <w:snapToGrid/>
-              </w:rPr>
-            </w:pPr>
-            <w:r>
-              <w:rPr>
-                <w:rFonts w:ascii="Times New Roman" w:hint="eastAsia"/>
-                <w:snapToGrid/>
-              </w:rPr>
-              <w:t>0</w:t>
-            </w:r>
-          </w:p>
-        </w:tc>
-        <w:tc>
-          <w:tcPr>
-            <w:tcW w:w="1116" w:type="dxa"/>
-          </w:tcPr>
-          <w:p>
-            <w:pPr>
-              <w:spacing w:after="120"/>
-              <w:jc w:val="center"/>
-              <w:rPr>
-                <w:rFonts w:ascii="Times New Roman"/>
-                <w:snapToGrid/>
-              </w:rPr>
-            </w:pPr>
-          </w:p>
-        </w:tc>
-      </w:tr>
-      <w:tr>
-        <w:tc>
-          <w:tcPr>
-            <w:tcW w:w="993" w:type="dxa"/>
             <w:vMerge w:val="restart"/>
           </w:tcPr>
           <w:p>
@@ -4048,6 +3789,7 @@
                 <w:szCs w:val="21"/>
               </w:rPr>
             </w:pPr>
+            <w:proofErr w:type="gramStart"/>
             <w:r>
               <w:rPr>
                 <w:rFonts w:ascii="Times New Roman"/>
@@ -4058,6 +3800,7 @@
               </w:rPr>
               <w:t>能项</w:t>
             </w:r>
+            <w:proofErr w:type="gramEnd"/>
           </w:p>
         </w:tc>
         <w:tc>
@@ -4705,7 +4448,8 @@
           <w:lang w:eastAsia="en-US"/>
         </w:rPr>
       </w:pPr>
-      <w:bookmarkStart w:id="11" w:name="_Toc393891308"/>
+      <w:bookmarkStart w:id="10" w:name="_Toc393891308"/>
+      <w:proofErr w:type="spellStart"/>
       <w:r>
         <w:rPr>
           <w:rFonts w:hint="eastAsia"/>
@@ -4722,7 +4466,8 @@
         </w:rPr>
         <w:t>严重程度</w:t>
       </w:r>
-      <w:bookmarkEnd w:id="11"/>
+      <w:bookmarkEnd w:id="10"/>
+      <w:proofErr w:type="spellEnd"/>
     </w:p>
     <w:p>
       <w:pPr>
@@ -5025,15 +4770,6 @@
                 <w:szCs w:val="21"/>
               </w:rPr>
             </w:pPr>
-            <w:r>
-              <w:rPr>
-                <w:rFonts w:ascii="Times New Roman" w:hint="eastAsia"/>
-                <w:snapToGrid/>
-                <w:sz w:val="21"/>
-                <w:szCs w:val="21"/>
-              </w:rPr>
-              <w:t>2</w:t>
-            </w:r>
           </w:p>
         </w:tc>
         <w:tc>
@@ -5051,15 +4787,6 @@
                 <w:szCs w:val="21"/>
               </w:rPr>
             </w:pPr>
-            <w:r>
-              <w:rPr>
-                <w:rFonts w:ascii="Times New Roman" w:hint="eastAsia"/>
-                <w:snapToGrid/>
-                <w:sz w:val="21"/>
-                <w:szCs w:val="21"/>
-              </w:rPr>
-              <w:t>1</w:t>
-            </w:r>
           </w:p>
         </w:tc>
         <w:tc>
@@ -5077,15 +4804,6 @@
                 <w:szCs w:val="21"/>
               </w:rPr>
             </w:pPr>
-            <w:r>
-              <w:rPr>
-                <w:rFonts w:ascii="Times New Roman" w:hint="eastAsia"/>
-                <w:snapToGrid/>
-                <w:sz w:val="21"/>
-                <w:szCs w:val="21"/>
-              </w:rPr>
-              <w:t>0</w:t>
-            </w:r>
           </w:p>
         </w:tc>
         <w:tc>
@@ -5103,15 +4821,6 @@
                 <w:szCs w:val="21"/>
               </w:rPr>
             </w:pPr>
-            <w:r>
-              <w:rPr>
-                <w:rFonts w:ascii="Times New Roman" w:hint="eastAsia"/>
-                <w:snapToGrid/>
-                <w:sz w:val="21"/>
-                <w:szCs w:val="21"/>
-              </w:rPr>
-              <w:t>0</w:t>
-            </w:r>
           </w:p>
         </w:tc>
         <w:tc>
@@ -5129,15 +4838,6 @@
                 <w:szCs w:val="21"/>
               </w:rPr>
             </w:pPr>
-            <w:r>
-              <w:rPr>
-                <w:rFonts w:ascii="Times New Roman" w:hint="eastAsia"/>
-                <w:snapToGrid/>
-                <w:sz w:val="21"/>
-                <w:szCs w:val="21"/>
-              </w:rPr>
-              <w:t>0</w:t>
-            </w:r>
           </w:p>
         </w:tc>
       </w:tr>
@@ -5185,15 +4885,6 @@
                 <w:szCs w:val="21"/>
               </w:rPr>
             </w:pPr>
-            <w:r>
-              <w:rPr>
-                <w:rFonts w:ascii="Times New Roman" w:hint="eastAsia"/>
-                <w:snapToGrid/>
-                <w:sz w:val="21"/>
-                <w:szCs w:val="21"/>
-              </w:rPr>
-              <w:t>66.7%</w:t>
-            </w:r>
           </w:p>
         </w:tc>
         <w:tc>
@@ -5211,15 +4902,6 @@
                 <w:szCs w:val="21"/>
               </w:rPr>
             </w:pPr>
-            <w:r>
-              <w:rPr>
-                <w:rFonts w:ascii="Times New Roman" w:hint="eastAsia"/>
-                <w:snapToGrid/>
-                <w:sz w:val="21"/>
-                <w:szCs w:val="21"/>
-              </w:rPr>
-              <w:t>33.3%</w:t>
-            </w:r>
           </w:p>
         </w:tc>
         <w:tc>
@@ -5237,15 +4919,6 @@
                 <w:szCs w:val="21"/>
               </w:rPr>
             </w:pPr>
-            <w:r>
-              <w:rPr>
-                <w:rFonts w:ascii="Times New Roman" w:hint="eastAsia"/>
-                <w:snapToGrid/>
-                <w:sz w:val="21"/>
-                <w:szCs w:val="21"/>
-              </w:rPr>
-              <w:t>0</w:t>
-            </w:r>
           </w:p>
         </w:tc>
         <w:tc>
@@ -5263,15 +4936,6 @@
                 <w:szCs w:val="21"/>
               </w:rPr>
             </w:pPr>
-            <w:r>
-              <w:rPr>
-                <w:rFonts w:ascii="Times New Roman" w:hint="eastAsia"/>
-                <w:snapToGrid/>
-                <w:sz w:val="21"/>
-                <w:szCs w:val="21"/>
-              </w:rPr>
-              <w:t>0</w:t>
-            </w:r>
           </w:p>
         </w:tc>
         <w:tc>
@@ -5289,15 +4953,6 @@
                 <w:szCs w:val="21"/>
               </w:rPr>
             </w:pPr>
-            <w:r>
-              <w:rPr>
-                <w:rFonts w:ascii="Times New Roman" w:hint="eastAsia"/>
-                <w:snapToGrid/>
-                <w:sz w:val="21"/>
-                <w:szCs w:val="21"/>
-              </w:rPr>
-              <w:t>0</w:t>
-            </w:r>
           </w:p>
         </w:tc>
       </w:tr>
@@ -5333,7 +4988,7 @@
           <w:snapToGrid/>
         </w:rPr>
       </w:pPr>
-      <w:bookmarkStart w:id="12" w:name="_Toc393891309"/>
+      <w:bookmarkStart w:id="11" w:name="_Toc393891309"/>
       <w:r>
         <w:rPr>
           <w:rFonts w:ascii="Arial" w:hAnsi="Arial" w:hint="eastAsia"/>
@@ -5348,7 +5003,7 @@
         </w:rPr>
         <w:t>清单</w:t>
       </w:r>
-      <w:bookmarkEnd w:id="12"/>
+      <w:bookmarkEnd w:id="11"/>
     </w:p>
     <w:p>
       <w:pPr>
@@ -5359,7 +5014,8 @@
           <w:lang w:eastAsia="en-US"/>
         </w:rPr>
       </w:pPr>
-      <w:bookmarkStart w:id="13" w:name="_Toc393891310"/>
+      <w:bookmarkStart w:id="12" w:name="_Toc393891310"/>
+      <w:proofErr w:type="spellStart"/>
       <w:r>
         <w:rPr>
           <w:rFonts w:ascii="Arial" w:hAnsi="Arial" w:hint="eastAsia"/>
@@ -5384,7 +5040,8 @@
         </w:rPr>
         <w:t>缺陷</w:t>
       </w:r>
-      <w:bookmarkEnd w:id="13"/>
+      <w:bookmarkEnd w:id="12"/>
+      <w:proofErr w:type="spellEnd"/>
     </w:p>
     <w:p>
       <w:pPr>
@@ -5529,7 +5186,6 @@
                 <w:sz w:val="21"/>
                 <w:szCs w:val="21"/>
               </w:rPr>
-              <w:lastRenderedPageBreak/>
               <w:t>序</w:t>
             </w:r>
           </w:p>
@@ -5900,6 +5556,7 @@
                 <w:sz w:val="21"/>
                 <w:szCs w:val="21"/>
               </w:rPr>
+              <w:lastRenderedPageBreak/>
               <w:t>1</w:t>
             </w:r>
           </w:p>
@@ -5975,46 +5632,6 @@
                 <w:szCs w:val="21"/>
               </w:rPr>
             </w:pPr>
-            <w:r>
-              <w:rPr>
-                <w:rFonts w:ascii="Times New Roman" w:hint="eastAsia"/>
-                <w:snapToGrid/>
-                <w:color w:val="000000"/>
-                <w:sz w:val="21"/>
-                <w:szCs w:val="21"/>
-              </w:rPr>
-              <w:t>U</w:t>
-            </w:r>
-            <w:r>
-              <w:rPr>
-                <w:rFonts w:ascii="Times New Roman"/>
-                <w:snapToGrid/>
-                <w:color w:val="000000"/>
-                <w:sz w:val="21"/>
-                <w:szCs w:val="21"/>
-              </w:rPr>
-              <w:t>rgent(</w:t>
-            </w:r>
-            <w:r>
-              <w:rPr>
-                <w:rFonts w:ascii="Times New Roman" w:hint="eastAsia"/>
-                <w:snapToGrid/>
-                <w:color w:val="000000"/>
-                <w:sz w:val="21"/>
-                <w:szCs w:val="21"/>
-              </w:rPr>
-              <w:t>严重</w:t>
-            </w:r>
-            <w:r>
-              <w:rPr>
-                <w:rFonts w:ascii="Times New Roman"/>
-                <w:snapToGrid/>
-                <w:color w:val="000000"/>
-                <w:sz w:val="21"/>
-                <w:szCs w:val="21"/>
-              </w:rPr>
-              <w:t>)</w:t>
-            </w:r>
           </w:p>
         </w:tc>
         <w:tc>
@@ -6041,16 +5658,6 @@
                 <w:szCs w:val="21"/>
               </w:rPr>
             </w:pPr>
-            <w:r>
-              <w:rPr>
-                <w:rFonts w:ascii="Times New Roman" w:hint="eastAsia"/>
-                <w:snapToGrid/>
-                <w:color w:val="000000"/>
-                <w:sz w:val="21"/>
-                <w:szCs w:val="21"/>
-              </w:rPr>
-              <w:t>第一次登录</w:t>
-            </w:r>
           </w:p>
         </w:tc>
         <w:tc>
@@ -6077,36 +5684,6 @@
                 <w:szCs w:val="21"/>
               </w:rPr>
             </w:pPr>
-            <w:r>
-              <w:rPr>
-                <w:rFonts w:ascii="Times New Roman" w:hint="eastAsia"/>
-                <w:snapToGrid/>
-                <w:color w:val="000000"/>
-                <w:sz w:val="21"/>
-                <w:szCs w:val="21"/>
-              </w:rPr>
-              <w:t>后台返回</w:t>
-            </w:r>
-            <w:r>
-              <w:rPr>
-                <w:rFonts w:ascii="Times New Roman" w:hint="eastAsia"/>
-                <w:snapToGrid/>
-                <w:color w:val="000000"/>
-                <w:sz w:val="21"/>
-                <w:szCs w:val="21"/>
-              </w:rPr>
-              <w:t>401</w:t>
-            </w:r>
-            <w:r>
-              <w:rPr>
-                <w:rFonts w:ascii="Times New Roman" w:hint="eastAsia"/>
-                <w:snapToGrid/>
-                <w:color w:val="000000"/>
-                <w:sz w:val="21"/>
-                <w:szCs w:val="21"/>
-              </w:rPr>
-              <w:t>，未返回二维码</w:t>
-            </w:r>
           </w:p>
         </w:tc>
         <w:tc>
@@ -6149,42 +5726,6 @@
                 <w:szCs w:val="21"/>
               </w:rPr>
             </w:pPr>
-            <w:r>
-              <w:rPr>
-                <w:rFonts w:ascii="Times New Roman" w:hint="eastAsia"/>
-                <w:color w:val="000000"/>
-                <w:sz w:val="21"/>
-                <w:szCs w:val="21"/>
-              </w:rPr>
-              <w:t>后台未对</w:t>
-            </w:r>
-            <w:r>
-              <w:rPr>
-                <w:rFonts w:ascii="Times New Roman" w:hint="eastAsia"/>
-                <w:color w:val="000000"/>
-                <w:sz w:val="21"/>
-                <w:szCs w:val="21"/>
-              </w:rPr>
-              <w:t>e</w:t>
-            </w:r>
-            <w:r>
-              <w:rPr>
-                <w:rFonts w:ascii="Times New Roman"/>
-                <w:color w:val="000000"/>
-                <w:sz w:val="21"/>
-                <w:szCs w:val="21"/>
-              </w:rPr>
-              <w:t>rr</w:t>
-            </w:r>
-            <w:r>
-              <w:rPr>
-                <w:rFonts w:ascii="Times New Roman" w:hint="eastAsia"/>
-                <w:color w:val="000000"/>
-                <w:sz w:val="21"/>
-                <w:szCs w:val="21"/>
-              </w:rPr>
-              <w:t>进行判断，导致内存溢出</w:t>
-            </w:r>
           </w:p>
         </w:tc>
         <w:tc>
@@ -6197,27 +5738,6 @@
               <w:right w:val="single" w:sz="4" w:space="0" w:color="000000"/>
             </w:tcBorders>
           </w:tcPr>
-          <w:p>
-            <w:pPr>
-              <w:widowControl/>
-              <w:spacing w:line="240" w:lineRule="auto"/>
-              <w:jc w:val="center"/>
-              <w:rPr>
-                <w:rFonts w:ascii="Times New Roman"/>
-                <w:snapToGrid/>
-                <w:sz w:val="22"/>
-                <w:szCs w:val="22"/>
-              </w:rPr>
-            </w:pPr>
-            <w:r>
-              <w:rPr>
-                <w:rFonts w:ascii="Times New Roman"/>
-                <w:sz w:val="22"/>
-                <w:szCs w:val="22"/>
-              </w:rPr>
-              <w:t>jing-testcase-017</w:t>
-            </w:r>
-          </w:p>
           <w:p>
             <w:pPr>
               <w:widowControl/>
@@ -6362,46 +5882,6 @@
                 <w:szCs w:val="21"/>
               </w:rPr>
             </w:pPr>
-            <w:r>
-              <w:rPr>
-                <w:rFonts w:ascii="Times New Roman" w:hint="eastAsia"/>
-                <w:snapToGrid/>
-                <w:color w:val="000000"/>
-                <w:sz w:val="21"/>
-                <w:szCs w:val="21"/>
-              </w:rPr>
-              <w:t>U</w:t>
-            </w:r>
-            <w:r>
-              <w:rPr>
-                <w:rFonts w:ascii="Times New Roman"/>
-                <w:snapToGrid/>
-                <w:color w:val="000000"/>
-                <w:sz w:val="21"/>
-                <w:szCs w:val="21"/>
-              </w:rPr>
-              <w:t>rgent(</w:t>
-            </w:r>
-            <w:r>
-              <w:rPr>
-                <w:rFonts w:ascii="Times New Roman" w:hint="eastAsia"/>
-                <w:snapToGrid/>
-                <w:color w:val="000000"/>
-                <w:sz w:val="21"/>
-                <w:szCs w:val="21"/>
-              </w:rPr>
-              <w:t>严重</w:t>
-            </w:r>
-            <w:r>
-              <w:rPr>
-                <w:rFonts w:ascii="Times New Roman"/>
-                <w:snapToGrid/>
-                <w:color w:val="000000"/>
-                <w:sz w:val="21"/>
-                <w:szCs w:val="21"/>
-              </w:rPr>
-              <w:t>)</w:t>
-            </w:r>
           </w:p>
         </w:tc>
         <w:tc>
@@ -6428,16 +5908,6 @@
                 <w:szCs w:val="21"/>
               </w:rPr>
             </w:pPr>
-            <w:r>
-              <w:rPr>
-                <w:rFonts w:ascii="Times New Roman" w:hint="eastAsia"/>
-                <w:snapToGrid/>
-                <w:color w:val="000000"/>
-                <w:sz w:val="21"/>
-                <w:szCs w:val="21"/>
-              </w:rPr>
-              <w:t>第一次登录</w:t>
-            </w:r>
           </w:p>
         </w:tc>
         <w:tc>
@@ -6464,36 +5934,6 @@
                 <w:szCs w:val="21"/>
               </w:rPr>
             </w:pPr>
-            <w:r>
-              <w:rPr>
-                <w:rFonts w:ascii="Times New Roman" w:hint="eastAsia"/>
-                <w:snapToGrid/>
-                <w:color w:val="000000"/>
-                <w:sz w:val="21"/>
-                <w:szCs w:val="21"/>
-              </w:rPr>
-              <w:t>后台返回</w:t>
-            </w:r>
-            <w:r>
-              <w:rPr>
-                <w:rFonts w:ascii="Times New Roman" w:hint="eastAsia"/>
-                <w:snapToGrid/>
-                <w:color w:val="000000"/>
-                <w:sz w:val="21"/>
-                <w:szCs w:val="21"/>
-              </w:rPr>
-              <w:t>400</w:t>
-            </w:r>
-            <w:r>
-              <w:rPr>
-                <w:rFonts w:ascii="Times New Roman" w:hint="eastAsia"/>
-                <w:snapToGrid/>
-                <w:color w:val="000000"/>
-                <w:sz w:val="21"/>
-                <w:szCs w:val="21"/>
-              </w:rPr>
-              <w:t>，未返回二维码</w:t>
-            </w:r>
           </w:p>
         </w:tc>
         <w:tc>
@@ -6520,96 +5960,6 @@
                 <w:szCs w:val="21"/>
               </w:rPr>
             </w:pPr>
-            <w:r>
-              <w:rPr>
-                <w:rFonts w:ascii="Times New Roman" w:hint="eastAsia"/>
-                <w:snapToGrid/>
-                <w:color w:val="000000"/>
-                <w:sz w:val="21"/>
-                <w:szCs w:val="21"/>
-              </w:rPr>
-              <w:t>后台</w:t>
-            </w:r>
-            <w:r>
-              <w:rPr>
-                <w:rFonts w:ascii="Times New Roman" w:hint="eastAsia"/>
-                <w:snapToGrid/>
-                <w:color w:val="000000"/>
-                <w:sz w:val="21"/>
-                <w:szCs w:val="21"/>
-              </w:rPr>
-              <w:t>A</w:t>
-            </w:r>
-            <w:r>
-              <w:rPr>
-                <w:rFonts w:ascii="Times New Roman"/>
-                <w:snapToGrid/>
-                <w:color w:val="000000"/>
-                <w:sz w:val="21"/>
-                <w:szCs w:val="21"/>
-              </w:rPr>
-              <w:t xml:space="preserve">PI </w:t>
-            </w:r>
-            <w:r>
-              <w:rPr>
-                <w:rFonts w:ascii="Times New Roman" w:hint="eastAsia"/>
-                <w:snapToGrid/>
-                <w:color w:val="000000"/>
-                <w:sz w:val="21"/>
-                <w:szCs w:val="21"/>
-              </w:rPr>
-              <w:t>gateway</w:t>
-            </w:r>
-            <w:r>
-              <w:rPr>
-                <w:rFonts w:ascii="Times New Roman" w:hint="eastAsia"/>
-                <w:snapToGrid/>
-                <w:color w:val="000000"/>
-                <w:sz w:val="21"/>
-                <w:szCs w:val="21"/>
-              </w:rPr>
-              <w:t>中对于查询参数的</w:t>
-            </w:r>
-            <w:r>
-              <w:rPr>
-                <w:rFonts w:ascii="Times New Roman" w:hint="eastAsia"/>
-                <w:snapToGrid/>
-                <w:color w:val="000000"/>
-                <w:sz w:val="21"/>
-                <w:szCs w:val="21"/>
-              </w:rPr>
-              <w:t>获取出现问题，应该调用</w:t>
-            </w:r>
-            <w:r>
-              <w:rPr>
-                <w:rFonts w:ascii="Times New Roman" w:hint="eastAsia"/>
-                <w:snapToGrid/>
-                <w:color w:val="000000"/>
-                <w:sz w:val="21"/>
-                <w:szCs w:val="21"/>
-              </w:rPr>
-              <w:t>Query</w:t>
-            </w:r>
-            <w:r>
-              <w:rPr>
-                <w:rFonts w:ascii="Times New Roman" w:hint="eastAsia"/>
-                <w:snapToGrid/>
-                <w:color w:val="000000"/>
-                <w:sz w:val="21"/>
-                <w:szCs w:val="21"/>
-              </w:rPr>
-              <w:t>，但是使用了</w:t>
-            </w:r>
-            <w:r>
-              <w:rPr>
-                <w:rFonts w:ascii="Times New Roman" w:hint="eastAsia"/>
-                <w:snapToGrid/>
-                <w:color w:val="000000"/>
-                <w:sz w:val="21"/>
-                <w:szCs w:val="21"/>
-              </w:rPr>
-              <w:t>Params</w:t>
-            </w:r>
           </w:p>
         </w:tc>
         <w:tc>
@@ -6622,27 +5972,6 @@
               <w:right w:val="single" w:sz="4" w:space="0" w:color="000000"/>
             </w:tcBorders>
           </w:tcPr>
-          <w:p>
-            <w:pPr>
-              <w:widowControl/>
-              <w:spacing w:line="240" w:lineRule="auto"/>
-              <w:jc w:val="center"/>
-              <w:rPr>
-                <w:rFonts w:ascii="Times New Roman"/>
-                <w:snapToGrid/>
-                <w:sz w:val="22"/>
-                <w:szCs w:val="22"/>
-              </w:rPr>
-            </w:pPr>
-            <w:r>
-              <w:rPr>
-                <w:rFonts w:ascii="Times New Roman"/>
-                <w:sz w:val="22"/>
-                <w:szCs w:val="22"/>
-              </w:rPr>
-              <w:t>jing-testcase-018</w:t>
-            </w:r>
-          </w:p>
           <w:p>
             <w:pPr>
               <w:widowControl/>
@@ -6771,46 +6100,6 @@
                 <w:szCs w:val="21"/>
               </w:rPr>
             </w:pPr>
-            <w:r>
-              <w:rPr>
-                <w:rFonts w:ascii="Times New Roman" w:hint="eastAsia"/>
-                <w:snapToGrid/>
-                <w:color w:val="000000"/>
-                <w:sz w:val="21"/>
-                <w:szCs w:val="21"/>
-              </w:rPr>
-              <w:t>H</w:t>
-            </w:r>
-            <w:r>
-              <w:rPr>
-                <w:rFonts w:ascii="Times New Roman"/>
-                <w:snapToGrid/>
-                <w:color w:val="000000"/>
-                <w:sz w:val="21"/>
-                <w:szCs w:val="21"/>
-              </w:rPr>
-              <w:t>igh(</w:t>
-            </w:r>
-            <w:r>
-              <w:rPr>
-                <w:rFonts w:ascii="Times New Roman" w:hint="eastAsia"/>
-                <w:snapToGrid/>
-                <w:color w:val="000000"/>
-                <w:sz w:val="21"/>
-                <w:szCs w:val="21"/>
-              </w:rPr>
-              <w:t>主要</w:t>
-            </w:r>
-            <w:r>
-              <w:rPr>
-                <w:rFonts w:ascii="Times New Roman"/>
-                <w:snapToGrid/>
-                <w:color w:val="000000"/>
-                <w:sz w:val="21"/>
-                <w:szCs w:val="21"/>
-              </w:rPr>
-              <w:t>)</w:t>
-            </w:r>
           </w:p>
         </w:tc>
         <w:tc>
@@ -6837,16 +6126,6 @@
                 <w:szCs w:val="21"/>
               </w:rPr>
             </w:pPr>
-            <w:r>
-              <w:rPr>
-                <w:rFonts w:ascii="Times New Roman" w:hint="eastAsia"/>
-                <w:snapToGrid/>
-                <w:color w:val="000000"/>
-                <w:sz w:val="21"/>
-                <w:szCs w:val="21"/>
-              </w:rPr>
-              <w:t>用户信息更改</w:t>
-            </w:r>
           </w:p>
         </w:tc>
         <w:tc>
@@ -6873,16 +6152,6 @@
                 <w:szCs w:val="21"/>
               </w:rPr>
             </w:pPr>
-            <w:r>
-              <w:rPr>
-                <w:rFonts w:ascii="Times New Roman" w:hint="eastAsia"/>
-                <w:snapToGrid/>
-                <w:color w:val="000000"/>
-                <w:sz w:val="21"/>
-                <w:szCs w:val="21"/>
-              </w:rPr>
-              <w:t>后台传入参数出现混乱</w:t>
-            </w:r>
           </w:p>
         </w:tc>
         <w:tc>
@@ -6925,15 +6194,6 @@
                 <w:szCs w:val="21"/>
               </w:rPr>
             </w:pPr>
-            <w:r>
-              <w:rPr>
-                <w:rFonts w:ascii="Times New Roman" w:hint="eastAsia"/>
-                <w:color w:val="000000"/>
-                <w:sz w:val="21"/>
-                <w:szCs w:val="21"/>
-              </w:rPr>
-              <w:t>后台传入参数出现混乱，导致用户信息中用户名和签名存入数据库时颠倒了</w:t>
-            </w:r>
           </w:p>
         </w:tc>
         <w:tc>
@@ -6946,27 +6206,6 @@
               <w:right w:val="single" w:sz="4" w:space="0" w:color="000000"/>
             </w:tcBorders>
           </w:tcPr>
-          <w:p>
-            <w:pPr>
-              <w:widowControl/>
-              <w:spacing w:line="240" w:lineRule="auto"/>
-              <w:jc w:val="center"/>
-              <w:rPr>
-                <w:rFonts w:ascii="Times New Roman"/>
-                <w:snapToGrid/>
-                <w:sz w:val="22"/>
-                <w:szCs w:val="22"/>
-              </w:rPr>
-            </w:pPr>
-            <w:r>
-              <w:rPr>
-                <w:rFonts w:ascii="Times New Roman"/>
-                <w:sz w:val="22"/>
-                <w:szCs w:val="22"/>
-              </w:rPr>
-              <w:t>jing-testcase-023</w:t>
-            </w:r>
-          </w:p>
           <w:p>
             <w:pPr>
               <w:widowControl/>
@@ -7543,7 +6782,6 @@
           <w:rFonts w:ascii="Times New Roman"/>
           <w:snapToGrid/>
         </w:rPr>
-        <w:lastRenderedPageBreak/>
         <w:t>缺陷标题</w:t>
       </w:r>
       <w:r>
@@ -7607,7 +6845,8 @@
           <w:lang w:eastAsia="en-US"/>
         </w:rPr>
       </w:pPr>
-      <w:bookmarkStart w:id="14" w:name="_Toc393891311"/>
+      <w:bookmarkStart w:id="13" w:name="_Toc393891311"/>
+      <w:proofErr w:type="spellStart"/>
       <w:r>
         <w:rPr>
           <w:rFonts w:hint="eastAsia"/>
@@ -7616,6 +6855,7 @@
         </w:rPr>
         <w:t>非功能</w:t>
       </w:r>
+      <w:proofErr w:type="spellEnd"/>
       <w:r>
         <w:rPr>
           <w:rFonts w:hint="eastAsia"/>
@@ -7623,6 +6863,7 @@
         </w:rPr>
         <w:t>性</w:t>
       </w:r>
+      <w:proofErr w:type="spellStart"/>
       <w:r>
         <w:rPr>
           <w:rFonts w:hint="eastAsia"/>
@@ -7631,7 +6872,8 @@
         </w:rPr>
         <w:t>缺陷</w:t>
       </w:r>
-      <w:bookmarkEnd w:id="14"/>
+      <w:bookmarkEnd w:id="13"/>
+      <w:proofErr w:type="spellEnd"/>
     </w:p>
     <w:p>
       <w:pPr>
@@ -8211,16 +7453,6 @@
                 <w:szCs w:val="21"/>
               </w:rPr>
             </w:pPr>
-            <w:r>
-              <w:rPr>
-                <w:rFonts w:ascii="Times New Roman"/>
-                <w:snapToGrid/>
-                <w:color w:val="000000"/>
-                <w:sz w:val="21"/>
-                <w:szCs w:val="21"/>
-              </w:rPr>
-              <w:t>性能</w:t>
-            </w:r>
           </w:p>
         </w:tc>
         <w:tc>
@@ -8451,16 +7683,6 @@
                 <w:szCs w:val="21"/>
               </w:rPr>
             </w:pPr>
-            <w:r>
-              <w:rPr>
-                <w:rFonts w:ascii="Times New Roman"/>
-                <w:snapToGrid/>
-                <w:color w:val="000000"/>
-                <w:sz w:val="21"/>
-                <w:szCs w:val="21"/>
-              </w:rPr>
-              <w:t>性能</w:t>
-            </w:r>
           </w:p>
         </w:tc>
         <w:tc>
@@ -8659,16 +7881,6 @@
                 <w:szCs w:val="21"/>
               </w:rPr>
             </w:pPr>
-            <w:r>
-              <w:rPr>
-                <w:rFonts w:ascii="Times New Roman"/>
-                <w:snapToGrid/>
-                <w:color w:val="000000"/>
-                <w:sz w:val="21"/>
-                <w:szCs w:val="21"/>
-              </w:rPr>
-              <w:t>…</w:t>
-            </w:r>
           </w:p>
         </w:tc>
         <w:tc>
@@ -8898,16 +8110,6 @@
                 <w:szCs w:val="21"/>
               </w:rPr>
             </w:pPr>
-            <w:r>
-              <w:rPr>
-                <w:rFonts w:ascii="Times New Roman"/>
-                <w:snapToGrid/>
-                <w:color w:val="000000"/>
-                <w:sz w:val="21"/>
-                <w:szCs w:val="21"/>
-              </w:rPr>
-              <w:t>可靠性</w:t>
-            </w:r>
           </w:p>
         </w:tc>
         <w:tc>
@@ -9074,73 +8276,22 @@
     <w:p>
       <w:pPr>
         <w:pStyle w:val="1"/>
-      </w:pPr>
-      <w:bookmarkStart w:id="15" w:name="_Toc393891312"/>
-      <w:r>
         <w:rPr>
           <w:rFonts w:hint="eastAsia"/>
         </w:rPr>
+      </w:pPr>
+      <w:bookmarkStart w:id="14" w:name="_Toc393891312"/>
+      <w:r>
+        <w:rPr>
+          <w:rFonts w:hint="eastAsia"/>
+        </w:rPr>
         <w:t>测试结论与建议</w:t>
       </w:r>
-      <w:bookmarkEnd w:id="15"/>
-    </w:p>
-    <w:p>
-      <w:pPr>
-        <w:pStyle w:val="a9"/>
-      </w:pPr>
-      <w:r>
-        <w:rPr>
-          <w:rFonts w:hint="eastAsia"/>
-        </w:rPr>
-        <w:t>微服务架构对于各个微服务进行单元测试比较容易，对</w:t>
-      </w:r>
-      <w:r>
-        <w:rPr>
-          <w:rFonts w:hint="eastAsia"/>
-        </w:rPr>
-        <w:t>每个服务里的对应的方法</w:t>
-      </w:r>
-      <w:r>
-        <w:rPr>
-          <w:rFonts w:hint="eastAsia"/>
-        </w:rPr>
-        <w:t>进行单元测试即可。</w:t>
-      </w:r>
-    </w:p>
-    <w:p>
-      <w:pPr>
-        <w:pStyle w:val="a9"/>
-      </w:pPr>
-      <w:r>
-        <w:rPr>
-          <w:rFonts w:hint="eastAsia"/>
-        </w:rPr>
-        <w:t>但是集成测试的时候就比较麻烦，目前我们使用的是发布之后使用前台与后台进行交互，即使用人工点击、填写信息等。这样的方式覆盖率并不是很完整，而且获取反馈也比较慢，更改代码之后提交还需要等待C</w:t>
-      </w:r>
-      <w:r>
-        <w:t>I</w:t>
-      </w:r>
-      <w:r>
-        <w:rPr>
-          <w:rFonts w:hint="eastAsia"/>
-        </w:rPr>
-        <w:t>进行单元测试之后。</w:t>
-      </w:r>
-    </w:p>
-    <w:p>
-      <w:pPr>
-        <w:pStyle w:val="a9"/>
-      </w:pPr>
-      <w:r>
-        <w:rPr>
-          <w:rFonts w:hint="eastAsia"/>
-        </w:rPr>
-        <w:t>下一步中，我们将进行更加完整的的单元测试和系统的集成测试，争取能够改进集成测试的方法，以提高工作效率，法相更多的问题。</w:t>
-      </w:r>
+      <w:bookmarkEnd w:id="14"/>
     </w:p>
     <w:sectPr>
-      <w:headerReference w:type="default" r:id="rId9"/>
-      <w:footerReference w:type="default" r:id="rId10"/>
+      <w:headerReference w:type="default" r:id="rId8"/>
+      <w:footerReference w:type="default" r:id="rId9"/>
       <w:pgSz w:w="12240" w:h="15840" w:code="1"/>
       <w:pgMar w:top="1440" w:right="1440" w:bottom="1440" w:left="1440" w:header="720" w:footer="720" w:gutter="0"/>
       <w:cols w:space="720"/>
@@ -9487,7 +8638,21 @@
             <w:rPr>
               <w:rFonts w:ascii="Times New Roman" w:hint="eastAsia"/>
             </w:rPr>
-            <w:t>蛙蛙工具——时间戳转换工具</w:t>
+            <w:t>蛙</w:t>
+          </w:r>
+          <w:proofErr w:type="gramStart"/>
+          <w:r>
+            <w:rPr>
+              <w:rFonts w:ascii="Times New Roman" w:hint="eastAsia"/>
+            </w:rPr>
+            <w:t>蛙</w:t>
+          </w:r>
+          <w:proofErr w:type="gramEnd"/>
+          <w:r>
+            <w:rPr>
+              <w:rFonts w:ascii="Times New Roman" w:hint="eastAsia"/>
+            </w:rPr>
+            <w:t>工具——时间戳转换工具</w:t>
           </w:r>
           <w:r>
             <w:rPr>

</xml_diff>